<commit_message>
sequence diagram , document update
</commit_message>
<xml_diff>
--- a/documentations/GP_2.docx
+++ b/documentations/GP_2.docx
@@ -2105,6 +2105,88 @@
           <w:rFonts w:ascii="Times New Roman" w:eastAsia="Times New Roman" w:hAnsi="Times New Roman"/>
         </w:rPr>
         <w:t>…………………………………………………………………</w:t>
+      </w:r>
+    </w:p>
+    <w:p>
+      <w:pPr>
+        <w:bidi w:val="0"/>
+        <w:jc w:val="both"/>
+        <w:rPr>
+          <w:rFonts w:ascii="Times New Roman" w:eastAsia="Times New Roman" w:hAnsi="Times New Roman"/>
+        </w:rPr>
+      </w:pPr>
+      <w:r>
+        <w:rPr>
+          <w:rFonts w:ascii="Times New Roman" w:eastAsia="Times New Roman" w:hAnsi="Times New Roman"/>
+        </w:rPr>
+        <w:t xml:space="preserve">Figure </w:t>
+      </w:r>
+      <w:proofErr w:type="gramStart"/>
+      <w:r>
+        <w:rPr>
+          <w:rFonts w:ascii="Times New Roman" w:eastAsia="Times New Roman" w:hAnsi="Times New Roman"/>
+        </w:rPr>
+        <w:t>7</w:t>
+      </w:r>
+      <w:r>
+        <w:rPr>
+          <w:rFonts w:ascii="Times New Roman" w:eastAsia="Times New Roman" w:hAnsi="Times New Roman"/>
+        </w:rPr>
+        <w:t xml:space="preserve"> :</w:t>
+      </w:r>
+      <w:r>
+        <w:rPr>
+          <w:rFonts w:ascii="Times New Roman" w:eastAsia="Times New Roman" w:hAnsi="Times New Roman"/>
+        </w:rPr>
+        <w:t>Add</w:t>
+      </w:r>
+      <w:proofErr w:type="gramEnd"/>
+      <w:r>
+        <w:rPr>
+          <w:rFonts w:ascii="Times New Roman" w:eastAsia="Times New Roman" w:hAnsi="Times New Roman"/>
+        </w:rPr>
+        <w:t xml:space="preserve"> File </w:t>
+      </w:r>
+      <w:r>
+        <w:rPr>
+          <w:rFonts w:ascii="Times New Roman" w:eastAsia="Times New Roman" w:hAnsi="Times New Roman"/>
+        </w:rPr>
+        <w:t>…………………………………………………………………</w:t>
+      </w:r>
+    </w:p>
+    <w:p>
+      <w:pPr>
+        <w:bidi w:val="0"/>
+        <w:jc w:val="both"/>
+        <w:rPr>
+          <w:rFonts w:ascii="Times New Roman" w:eastAsia="Times New Roman" w:hAnsi="Times New Roman"/>
+        </w:rPr>
+      </w:pPr>
+      <w:r>
+        <w:rPr>
+          <w:rFonts w:asciiTheme="majorBidi" w:hAnsiTheme="majorBidi" w:cstheme="majorBidi"/>
+        </w:rPr>
+        <w:t xml:space="preserve">Figure </w:t>
+      </w:r>
+      <w:proofErr w:type="gramStart"/>
+      <w:r>
+        <w:rPr>
+          <w:rFonts w:asciiTheme="majorBidi" w:hAnsiTheme="majorBidi" w:cstheme="majorBidi"/>
+        </w:rPr>
+        <w:t>8 :</w:t>
+      </w:r>
+      <w:proofErr w:type="gramEnd"/>
+      <w:r>
+        <w:rPr>
+          <w:rFonts w:asciiTheme="majorBidi" w:hAnsiTheme="majorBidi" w:cstheme="majorBidi"/>
+        </w:rPr>
+        <w:t xml:space="preserve"> Bookmark &amp; Continue Reading</w:t>
+      </w:r>
+      <w:r>
+        <w:rPr>
+          <w:rFonts w:asciiTheme="majorBidi" w:hAnsiTheme="majorBidi" w:cstheme="majorBidi"/>
+        </w:rPr>
+        <w:t>………………………………………….</w:t>
       </w:r>
     </w:p>
     <w:p>
@@ -5973,6 +6055,632 @@
       <w:r>
         <w:rPr>
           <w:rFonts w:eastAsia="Times New Roman"/>
+          <w:noProof/>
+        </w:rPr>
+        <w:lastRenderedPageBreak/>
+        <mc:AlternateContent>
+          <mc:Choice Requires="wps">
+            <w:drawing>
+              <wp:anchor distT="0" distB="0" distL="114300" distR="114300" simplePos="0" relativeHeight="251670528" behindDoc="0" locked="0" layoutInCell="1" allowOverlap="1" wp14:anchorId="6173E7F0" wp14:editId="53CE4EA8">
+                <wp:simplePos x="0" y="0"/>
+                <wp:positionH relativeFrom="column">
+                  <wp:posOffset>-76200</wp:posOffset>
+                </wp:positionH>
+                <wp:positionV relativeFrom="paragraph">
+                  <wp:posOffset>-685801</wp:posOffset>
+                </wp:positionV>
+                <wp:extent cx="5832764" cy="4481945"/>
+                <wp:effectExtent l="0" t="0" r="15875" b="13970"/>
+                <wp:wrapNone/>
+                <wp:docPr id="1885153830" name="Text Box 10"/>
+                <wp:cNvGraphicFramePr/>
+                <a:graphic xmlns:a="http://schemas.openxmlformats.org/drawingml/2006/main">
+                  <a:graphicData uri="http://schemas.microsoft.com/office/word/2010/wordprocessingShape">
+                    <wps:wsp>
+                      <wps:cNvSpPr txBox="1"/>
+                      <wps:spPr>
+                        <a:xfrm>
+                          <a:off x="0" y="0"/>
+                          <a:ext cx="5832764" cy="4481945"/>
+                        </a:xfrm>
+                        <a:prstGeom prst="rect">
+                          <a:avLst/>
+                        </a:prstGeom>
+                        <a:solidFill>
+                          <a:schemeClr val="lt1"/>
+                        </a:solidFill>
+                        <a:ln w="6350">
+                          <a:solidFill>
+                            <a:prstClr val="black"/>
+                          </a:solidFill>
+                        </a:ln>
+                      </wps:spPr>
+                      <wps:txbx>
+                        <w:txbxContent>
+                          <w:p>
+                            <w:pPr>
+                              <w:jc w:val="center"/>
+                              <w:rPr>
+                                <w:rFonts w:asciiTheme="majorBidi" w:hAnsiTheme="majorBidi" w:cstheme="majorBidi"/>
+                              </w:rPr>
+                            </w:pPr>
+                            <w:r>
+                              <w:rPr>
+                                <w:rFonts w:asciiTheme="majorBidi" w:hAnsiTheme="majorBidi" w:cstheme="majorBidi"/>
+                                <w:noProof/>
+                              </w:rPr>
+                              <w:drawing>
+                                <wp:inline distT="0" distB="0" distL="0" distR="0" wp14:anchorId="477F5185" wp14:editId="2EF5FD4F">
+                                  <wp:extent cx="3386246" cy="4299778"/>
+                                  <wp:effectExtent l="0" t="0" r="5080" b="5715"/>
+                                  <wp:docPr id="1074598515" name="Picture 1"/>
+                                  <wp:cNvGraphicFramePr>
+                                    <a:graphicFrameLocks xmlns:a="http://schemas.openxmlformats.org/drawingml/2006/main" noChangeAspect="1"/>
+                                  </wp:cNvGraphicFramePr>
+                                  <a:graphic xmlns:a="http://schemas.openxmlformats.org/drawingml/2006/main">
+                                    <a:graphicData uri="http://schemas.openxmlformats.org/drawingml/2006/picture">
+                                      <pic:pic xmlns:pic="http://schemas.openxmlformats.org/drawingml/2006/picture">
+                                        <pic:nvPicPr>
+                                          <pic:cNvPr id="1074598515" name=""/>
+                                          <pic:cNvPicPr/>
+                                        </pic:nvPicPr>
+                                        <pic:blipFill>
+                                          <a:blip r:embed="rId15"/>
+                                          <a:stretch>
+                                            <a:fillRect/>
+                                          </a:stretch>
+                                        </pic:blipFill>
+                                        <pic:spPr>
+                                          <a:xfrm>
+                                            <a:off x="0" y="0"/>
+                                            <a:ext cx="3401652" cy="4319340"/>
+                                          </a:xfrm>
+                                          <a:prstGeom prst="rect">
+                                            <a:avLst/>
+                                          </a:prstGeom>
+                                        </pic:spPr>
+                                      </pic:pic>
+                                    </a:graphicData>
+                                  </a:graphic>
+                                </wp:inline>
+                              </w:drawing>
+                            </w:r>
+                            <w:r>
+                              <w:rPr>
+                                <w:rFonts w:asciiTheme="majorBidi" w:hAnsiTheme="majorBidi" w:cstheme="majorBidi"/>
+                              </w:rPr>
+                              <w:t xml:space="preserve">Figure </w:t>
+                            </w:r>
+                            <w:proofErr w:type="gramStart"/>
+                            <w:r>
+                              <w:rPr>
+                                <w:rFonts w:asciiTheme="majorBidi" w:hAnsiTheme="majorBidi" w:cstheme="majorBidi"/>
+                              </w:rPr>
+                              <w:t>7 :Add</w:t>
+                            </w:r>
+                            <w:proofErr w:type="gramEnd"/>
+                            <w:r>
+                              <w:rPr>
+                                <w:rFonts w:asciiTheme="majorBidi" w:hAnsiTheme="majorBidi" w:cstheme="majorBidi"/>
+                              </w:rPr>
+                              <w:t xml:space="preserve"> File</w:t>
+                            </w:r>
+                          </w:p>
+                          <w:p>
+                            <w:pPr>
+                              <w:jc w:val="center"/>
+                              <w:rPr>
+                                <w:rFonts w:asciiTheme="majorBidi" w:hAnsiTheme="majorBidi" w:cstheme="majorBidi"/>
+                              </w:rPr>
+                            </w:pPr>
+                          </w:p>
+                        </w:txbxContent>
+                      </wps:txbx>
+                      <wps:bodyPr rot="0" spcFirstLastPara="0" vertOverflow="overflow" horzOverflow="overflow" vert="horz" wrap="square" lIns="91440" tIns="45720" rIns="91440" bIns="45720" numCol="1" spcCol="0" rtlCol="0" fromWordArt="0" anchor="t" anchorCtr="0" forceAA="0" compatLnSpc="1">
+                        <a:prstTxWarp prst="textNoShape">
+                          <a:avLst/>
+                        </a:prstTxWarp>
+                        <a:noAutofit/>
+                      </wps:bodyPr>
+                    </wps:wsp>
+                  </a:graphicData>
+                </a:graphic>
+                <wp14:sizeRelV relativeFrom="margin">
+                  <wp14:pctHeight>0</wp14:pctHeight>
+                </wp14:sizeRelV>
+              </wp:anchor>
+            </w:drawing>
+          </mc:Choice>
+          <mc:Fallback>
+            <w:pict>
+              <v:shape w14:anchorId="6173E7F0" id="Text Box 10" o:spid="_x0000_s1032" type="#_x0000_t202" style="position:absolute;margin-left:-6pt;margin-top:-54pt;width:459.25pt;height:352.9pt;z-index:251670528;visibility:visible;mso-wrap-style:square;mso-height-percent:0;mso-wrap-distance-left:9pt;mso-wrap-distance-top:0;mso-wrap-distance-right:9pt;mso-wrap-distance-bottom:0;mso-position-horizontal:absolute;mso-position-horizontal-relative:text;mso-position-vertical:absolute;mso-position-vertical-relative:text;mso-height-percent:0;mso-height-relative:margin;v-text-anchor:top" o:gfxdata="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" fillcolor="white [3201]" strokeweight=".5pt">
+                <v:textbox>
+                  <w:txbxContent>
+                    <w:p>
+                      <w:pPr>
+                        <w:jc w:val="center"/>
+                        <w:rPr>
+                          <w:rFonts w:asciiTheme="majorBidi" w:hAnsiTheme="majorBidi" w:cstheme="majorBidi"/>
+                        </w:rPr>
+                      </w:pPr>
+                      <w:r>
+                        <w:rPr>
+                          <w:rFonts w:asciiTheme="majorBidi" w:hAnsiTheme="majorBidi" w:cstheme="majorBidi"/>
+                          <w:noProof/>
+                        </w:rPr>
+                        <w:drawing>
+                          <wp:inline distT="0" distB="0" distL="0" distR="0" wp14:anchorId="477F5185" wp14:editId="2EF5FD4F">
+                            <wp:extent cx="3386246" cy="4299778"/>
+                            <wp:effectExtent l="0" t="0" r="5080" b="5715"/>
+                            <wp:docPr id="1074598515" name="Picture 1"/>
+                            <wp:cNvGraphicFramePr>
+                              <a:graphicFrameLocks xmlns:a="http://schemas.openxmlformats.org/drawingml/2006/main" noChangeAspect="1"/>
+                            </wp:cNvGraphicFramePr>
+                            <a:graphic xmlns:a="http://schemas.openxmlformats.org/drawingml/2006/main">
+                              <a:graphicData uri="http://schemas.openxmlformats.org/drawingml/2006/picture">
+                                <pic:pic xmlns:pic="http://schemas.openxmlformats.org/drawingml/2006/picture">
+                                  <pic:nvPicPr>
+                                    <pic:cNvPr id="1074598515" name=""/>
+                                    <pic:cNvPicPr/>
+                                  </pic:nvPicPr>
+                                  <pic:blipFill>
+                                    <a:blip r:embed="rId15"/>
+                                    <a:stretch>
+                                      <a:fillRect/>
+                                    </a:stretch>
+                                  </pic:blipFill>
+                                  <pic:spPr>
+                                    <a:xfrm>
+                                      <a:off x="0" y="0"/>
+                                      <a:ext cx="3401652" cy="4319340"/>
+                                    </a:xfrm>
+                                    <a:prstGeom prst="rect">
+                                      <a:avLst/>
+                                    </a:prstGeom>
+                                  </pic:spPr>
+                                </pic:pic>
+                              </a:graphicData>
+                            </a:graphic>
+                          </wp:inline>
+                        </w:drawing>
+                      </w:r>
+                      <w:r>
+                        <w:rPr>
+                          <w:rFonts w:asciiTheme="majorBidi" w:hAnsiTheme="majorBidi" w:cstheme="majorBidi"/>
+                        </w:rPr>
+                        <w:t xml:space="preserve">Figure </w:t>
+                      </w:r>
+                      <w:proofErr w:type="gramStart"/>
+                      <w:r>
+                        <w:rPr>
+                          <w:rFonts w:asciiTheme="majorBidi" w:hAnsiTheme="majorBidi" w:cstheme="majorBidi"/>
+                        </w:rPr>
+                        <w:t>7 :Add</w:t>
+                      </w:r>
+                      <w:proofErr w:type="gramEnd"/>
+                      <w:r>
+                        <w:rPr>
+                          <w:rFonts w:asciiTheme="majorBidi" w:hAnsiTheme="majorBidi" w:cstheme="majorBidi"/>
+                        </w:rPr>
+                        <w:t xml:space="preserve"> File</w:t>
+                      </w:r>
+                    </w:p>
+                    <w:p>
+                      <w:pPr>
+                        <w:jc w:val="center"/>
+                        <w:rPr>
+                          <w:rFonts w:asciiTheme="majorBidi" w:hAnsiTheme="majorBidi" w:cstheme="majorBidi"/>
+                        </w:rPr>
+                      </w:pPr>
+                    </w:p>
+                  </w:txbxContent>
+                </v:textbox>
+              </v:shape>
+            </w:pict>
+          </mc:Fallback>
+        </mc:AlternateContent>
+      </w:r>
+    </w:p>
+    <w:p>
+      <w:pPr>
+        <w:pStyle w:val="Heading2"/>
+        <w:bidi w:val="0"/>
+        <w:jc w:val="left"/>
+        <w:rPr>
+          <w:rFonts w:eastAsia="Times New Roman"/>
+        </w:rPr>
+      </w:pPr>
+    </w:p>
+    <w:p>
+      <w:pPr>
+        <w:pStyle w:val="Heading2"/>
+        <w:bidi w:val="0"/>
+        <w:jc w:val="left"/>
+        <w:rPr>
+          <w:rFonts w:eastAsia="Times New Roman"/>
+        </w:rPr>
+      </w:pPr>
+    </w:p>
+    <w:p>
+      <w:pPr>
+        <w:pStyle w:val="Heading2"/>
+        <w:bidi w:val="0"/>
+        <w:jc w:val="left"/>
+        <w:rPr>
+          <w:rFonts w:eastAsia="Times New Roman"/>
+        </w:rPr>
+      </w:pPr>
+    </w:p>
+    <w:p>
+      <w:pPr>
+        <w:bidi w:val="0"/>
+      </w:pPr>
+    </w:p>
+    <w:p>
+      <w:pPr>
+        <w:bidi w:val="0"/>
+      </w:pPr>
+    </w:p>
+    <w:p>
+      <w:pPr>
+        <w:bidi w:val="0"/>
+      </w:pPr>
+    </w:p>
+    <w:p>
+      <w:pPr>
+        <w:bidi w:val="0"/>
+      </w:pPr>
+    </w:p>
+    <w:p>
+      <w:pPr>
+        <w:bidi w:val="0"/>
+      </w:pPr>
+    </w:p>
+    <w:p>
+      <w:pPr>
+        <w:bidi w:val="0"/>
+      </w:pPr>
+    </w:p>
+    <w:p>
+      <w:pPr>
+        <w:bidi w:val="0"/>
+      </w:pPr>
+    </w:p>
+    <w:p>
+      <w:pPr>
+        <w:bidi w:val="0"/>
+      </w:pPr>
+    </w:p>
+    <w:p>
+      <w:pPr>
+        <w:bidi w:val="0"/>
+      </w:pPr>
+    </w:p>
+    <w:p>
+      <w:pPr>
+        <w:pStyle w:val="Heading2"/>
+        <w:bidi w:val="0"/>
+        <w:jc w:val="left"/>
+        <w:rPr>
+          <w:rFonts w:eastAsia="Times New Roman"/>
+        </w:rPr>
+      </w:pPr>
+    </w:p>
+    <w:p>
+      <w:pPr>
+        <w:pStyle w:val="Heading2"/>
+        <w:bidi w:val="0"/>
+        <w:jc w:val="left"/>
+        <w:rPr>
+          <w:rFonts w:eastAsia="Times New Roman"/>
+        </w:rPr>
+      </w:pPr>
+      <w:r>
+        <w:rPr>
+          <w:rFonts w:eastAsia="Times New Roman"/>
+          <w:noProof/>
+        </w:rPr>
+        <mc:AlternateContent>
+          <mc:Choice Requires="wps">
+            <w:drawing>
+              <wp:anchor distT="0" distB="0" distL="114300" distR="114300" simplePos="0" relativeHeight="251671552" behindDoc="0" locked="0" layoutInCell="1" allowOverlap="1" wp14:anchorId="0FCBDF06" wp14:editId="1149104E">
+                <wp:simplePos x="0" y="0"/>
+                <wp:positionH relativeFrom="column">
+                  <wp:posOffset>41564</wp:posOffset>
+                </wp:positionH>
+                <wp:positionV relativeFrom="paragraph">
+                  <wp:posOffset>153900</wp:posOffset>
+                </wp:positionV>
+                <wp:extent cx="5728854" cy="4883727"/>
+                <wp:effectExtent l="0" t="0" r="24765" b="12700"/>
+                <wp:wrapNone/>
+                <wp:docPr id="570265451" name="Text Box 11"/>
+                <wp:cNvGraphicFramePr/>
+                <a:graphic xmlns:a="http://schemas.openxmlformats.org/drawingml/2006/main">
+                  <a:graphicData uri="http://schemas.microsoft.com/office/word/2010/wordprocessingShape">
+                    <wps:wsp>
+                      <wps:cNvSpPr txBox="1"/>
+                      <wps:spPr>
+                        <a:xfrm>
+                          <a:off x="0" y="0"/>
+                          <a:ext cx="5728854" cy="4883727"/>
+                        </a:xfrm>
+                        <a:prstGeom prst="rect">
+                          <a:avLst/>
+                        </a:prstGeom>
+                        <a:solidFill>
+                          <a:schemeClr val="lt1"/>
+                        </a:solidFill>
+                        <a:ln w="6350">
+                          <a:solidFill>
+                            <a:prstClr val="black"/>
+                          </a:solidFill>
+                        </a:ln>
+                      </wps:spPr>
+                      <wps:txbx>
+                        <w:txbxContent>
+                          <w:p>
+                            <w:pPr>
+                              <w:jc w:val="center"/>
+                              <w:rPr>
+                                <w:rFonts w:asciiTheme="majorBidi" w:hAnsiTheme="majorBidi" w:cstheme="majorBidi"/>
+                              </w:rPr>
+                            </w:pPr>
+                            <w:r>
+                              <w:rPr>
+                                <w:rFonts w:asciiTheme="majorBidi" w:hAnsiTheme="majorBidi" w:cstheme="majorBidi"/>
+                                <w:noProof/>
+                              </w:rPr>
+                              <w:drawing>
+                                <wp:inline distT="0" distB="0" distL="0" distR="0" wp14:anchorId="1ED8E212" wp14:editId="0165887C">
+                                  <wp:extent cx="5436235" cy="4556760"/>
+                                  <wp:effectExtent l="0" t="0" r="0" b="0"/>
+                                  <wp:docPr id="815755413" name="Picture 1"/>
+                                  <wp:cNvGraphicFramePr>
+                                    <a:graphicFrameLocks xmlns:a="http://schemas.openxmlformats.org/drawingml/2006/main" noChangeAspect="1"/>
+                                  </wp:cNvGraphicFramePr>
+                                  <a:graphic xmlns:a="http://schemas.openxmlformats.org/drawingml/2006/main">
+                                    <a:graphicData uri="http://schemas.openxmlformats.org/drawingml/2006/picture">
+                                      <pic:pic xmlns:pic="http://schemas.openxmlformats.org/drawingml/2006/picture">
+                                        <pic:nvPicPr>
+                                          <pic:cNvPr id="815755413" name=""/>
+                                          <pic:cNvPicPr/>
+                                        </pic:nvPicPr>
+                                        <pic:blipFill>
+                                          <a:blip r:embed="rId16"/>
+                                          <a:stretch>
+                                            <a:fillRect/>
+                                          </a:stretch>
+                                        </pic:blipFill>
+                                        <pic:spPr>
+                                          <a:xfrm>
+                                            <a:off x="0" y="0"/>
+                                            <a:ext cx="5436235" cy="4556760"/>
+                                          </a:xfrm>
+                                          <a:prstGeom prst="rect">
+                                            <a:avLst/>
+                                          </a:prstGeom>
+                                        </pic:spPr>
+                                      </pic:pic>
+                                    </a:graphicData>
+                                  </a:graphic>
+                                </wp:inline>
+                              </w:drawing>
+                            </w:r>
+                            <w:r>
+                              <w:rPr>
+                                <w:rFonts w:asciiTheme="majorBidi" w:hAnsiTheme="majorBidi" w:cstheme="majorBidi"/>
+                              </w:rPr>
+                              <w:t xml:space="preserve">Figure </w:t>
+                            </w:r>
+                            <w:proofErr w:type="gramStart"/>
+                            <w:r>
+                              <w:rPr>
+                                <w:rFonts w:asciiTheme="majorBidi" w:hAnsiTheme="majorBidi" w:cstheme="majorBidi"/>
+                              </w:rPr>
+                              <w:t>8 :</w:t>
+                            </w:r>
+                            <w:proofErr w:type="gramEnd"/>
+                            <w:r>
+                              <w:rPr>
+                                <w:rFonts w:asciiTheme="majorBidi" w:hAnsiTheme="majorBidi" w:cstheme="majorBidi"/>
+                              </w:rPr>
+                              <w:t xml:space="preserve"> </w:t>
+                            </w:r>
+                            <w:r>
+                              <w:rPr>
+                                <w:rFonts w:asciiTheme="majorBidi" w:hAnsiTheme="majorBidi" w:cstheme="majorBidi"/>
+                              </w:rPr>
+                              <w:t>Bookmark &amp; Continue Reading</w:t>
+                            </w:r>
+                          </w:p>
+                        </w:txbxContent>
+                      </wps:txbx>
+                      <wps:bodyPr rot="0" spcFirstLastPara="0" vertOverflow="overflow" horzOverflow="overflow" vert="horz" wrap="square" lIns="91440" tIns="45720" rIns="91440" bIns="45720" numCol="1" spcCol="0" rtlCol="0" fromWordArt="0" anchor="t" anchorCtr="0" forceAA="0" compatLnSpc="1">
+                        <a:prstTxWarp prst="textNoShape">
+                          <a:avLst/>
+                        </a:prstTxWarp>
+                        <a:noAutofit/>
+                      </wps:bodyPr>
+                    </wps:wsp>
+                  </a:graphicData>
+                </a:graphic>
+                <wp14:sizeRelV relativeFrom="margin">
+                  <wp14:pctHeight>0</wp14:pctHeight>
+                </wp14:sizeRelV>
+              </wp:anchor>
+            </w:drawing>
+          </mc:Choice>
+          <mc:Fallback>
+            <w:pict>
+              <v:shape w14:anchorId="0FCBDF06" id="Text Box 11" o:spid="_x0000_s1033" type="#_x0000_t202" style="position:absolute;margin-left:3.25pt;margin-top:12.1pt;width:451.1pt;height:384.55pt;z-index:251671552;visibility:visible;mso-wrap-style:square;mso-height-percent:0;mso-wrap-distance-left:9pt;mso-wrap-distance-top:0;mso-wrap-distance-right:9pt;mso-wrap-distance-bottom:0;mso-position-horizontal:absolute;mso-position-horizontal-relative:text;mso-position-vertical:absolute;mso-position-vertical-relative:text;mso-height-percent:0;mso-height-relative:margin;v-text-anchor:top" o:gfxdata="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" fillcolor="white [3201]" strokeweight=".5pt">
+                <v:textbox>
+                  <w:txbxContent>
+                    <w:p>
+                      <w:pPr>
+                        <w:jc w:val="center"/>
+                        <w:rPr>
+                          <w:rFonts w:asciiTheme="majorBidi" w:hAnsiTheme="majorBidi" w:cstheme="majorBidi"/>
+                        </w:rPr>
+                      </w:pPr>
+                      <w:r>
+                        <w:rPr>
+                          <w:rFonts w:asciiTheme="majorBidi" w:hAnsiTheme="majorBidi" w:cstheme="majorBidi"/>
+                          <w:noProof/>
+                        </w:rPr>
+                        <w:drawing>
+                          <wp:inline distT="0" distB="0" distL="0" distR="0" wp14:anchorId="1ED8E212" wp14:editId="0165887C">
+                            <wp:extent cx="5436235" cy="4556760"/>
+                            <wp:effectExtent l="0" t="0" r="0" b="0"/>
+                            <wp:docPr id="815755413" name="Picture 1"/>
+                            <wp:cNvGraphicFramePr>
+                              <a:graphicFrameLocks xmlns:a="http://schemas.openxmlformats.org/drawingml/2006/main" noChangeAspect="1"/>
+                            </wp:cNvGraphicFramePr>
+                            <a:graphic xmlns:a="http://schemas.openxmlformats.org/drawingml/2006/main">
+                              <a:graphicData uri="http://schemas.openxmlformats.org/drawingml/2006/picture">
+                                <pic:pic xmlns:pic="http://schemas.openxmlformats.org/drawingml/2006/picture">
+                                  <pic:nvPicPr>
+                                    <pic:cNvPr id="815755413" name=""/>
+                                    <pic:cNvPicPr/>
+                                  </pic:nvPicPr>
+                                  <pic:blipFill>
+                                    <a:blip r:embed="rId16"/>
+                                    <a:stretch>
+                                      <a:fillRect/>
+                                    </a:stretch>
+                                  </pic:blipFill>
+                                  <pic:spPr>
+                                    <a:xfrm>
+                                      <a:off x="0" y="0"/>
+                                      <a:ext cx="5436235" cy="4556760"/>
+                                    </a:xfrm>
+                                    <a:prstGeom prst="rect">
+                                      <a:avLst/>
+                                    </a:prstGeom>
+                                  </pic:spPr>
+                                </pic:pic>
+                              </a:graphicData>
+                            </a:graphic>
+                          </wp:inline>
+                        </w:drawing>
+                      </w:r>
+                      <w:r>
+                        <w:rPr>
+                          <w:rFonts w:asciiTheme="majorBidi" w:hAnsiTheme="majorBidi" w:cstheme="majorBidi"/>
+                        </w:rPr>
+                        <w:t xml:space="preserve">Figure </w:t>
+                      </w:r>
+                      <w:proofErr w:type="gramStart"/>
+                      <w:r>
+                        <w:rPr>
+                          <w:rFonts w:asciiTheme="majorBidi" w:hAnsiTheme="majorBidi" w:cstheme="majorBidi"/>
+                        </w:rPr>
+                        <w:t>8 :</w:t>
+                      </w:r>
+                      <w:proofErr w:type="gramEnd"/>
+                      <w:r>
+                        <w:rPr>
+                          <w:rFonts w:asciiTheme="majorBidi" w:hAnsiTheme="majorBidi" w:cstheme="majorBidi"/>
+                        </w:rPr>
+                        <w:t xml:space="preserve"> </w:t>
+                      </w:r>
+                      <w:r>
+                        <w:rPr>
+                          <w:rFonts w:asciiTheme="majorBidi" w:hAnsiTheme="majorBidi" w:cstheme="majorBidi"/>
+                        </w:rPr>
+                        <w:t>Bookmark &amp; Continue Reading</w:t>
+                      </w:r>
+                    </w:p>
+                  </w:txbxContent>
+                </v:textbox>
+              </v:shape>
+            </w:pict>
+          </mc:Fallback>
+        </mc:AlternateContent>
+      </w:r>
+    </w:p>
+    <w:p>
+      <w:pPr>
+        <w:bidi w:val="0"/>
+      </w:pPr>
+    </w:p>
+    <w:p>
+      <w:pPr>
+        <w:bidi w:val="0"/>
+      </w:pPr>
+    </w:p>
+    <w:p>
+      <w:pPr>
+        <w:bidi w:val="0"/>
+      </w:pPr>
+    </w:p>
+    <w:p>
+      <w:pPr>
+        <w:bidi w:val="0"/>
+      </w:pPr>
+    </w:p>
+    <w:p>
+      <w:pPr>
+        <w:bidi w:val="0"/>
+      </w:pPr>
+    </w:p>
+    <w:p>
+      <w:pPr>
+        <w:bidi w:val="0"/>
+      </w:pPr>
+    </w:p>
+    <w:p>
+      <w:pPr>
+        <w:bidi w:val="0"/>
+      </w:pPr>
+    </w:p>
+    <w:p>
+      <w:pPr>
+        <w:bidi w:val="0"/>
+      </w:pPr>
+    </w:p>
+    <w:p>
+      <w:pPr>
+        <w:bidi w:val="0"/>
+      </w:pPr>
+    </w:p>
+    <w:p>
+      <w:pPr>
+        <w:bidi w:val="0"/>
+      </w:pPr>
+    </w:p>
+    <w:p>
+      <w:pPr>
+        <w:bidi w:val="0"/>
+      </w:pPr>
+    </w:p>
+    <w:p>
+      <w:pPr>
+        <w:bidi w:val="0"/>
+      </w:pPr>
+    </w:p>
+    <w:p>
+      <w:pPr>
+        <w:bidi w:val="0"/>
+      </w:pPr>
+    </w:p>
+    <w:p>
+      <w:pPr>
+        <w:bidi w:val="0"/>
+      </w:pPr>
+    </w:p>
+    <w:p>
+      <w:pPr>
+        <w:pStyle w:val="Heading2"/>
+        <w:bidi w:val="0"/>
+        <w:jc w:val="left"/>
+        <w:rPr>
+          <w:rFonts w:eastAsia="Times New Roman"/>
+        </w:rPr>
+      </w:pPr>
+      <w:r>
+        <w:rPr>
+          <w:rFonts w:eastAsia="Times New Roman"/>
         </w:rPr>
         <w:lastRenderedPageBreak/>
         <w:t>7.</w:t>
@@ -7926,11 +8634,1079 @@
       <w:pPr>
         <w:pStyle w:val="Style1"/>
         <w:bidi/>
+        <w:jc w:val="right"/>
+        <w:rPr>
+          <w:rFonts w:asciiTheme="majorBidi" w:eastAsiaTheme="majorEastAsia" w:hAnsiTheme="majorBidi" w:cstheme="majorBidi"/>
+          <w:color w:val="auto"/>
+          <w:sz w:val="32"/>
+          <w:szCs w:val="32"/>
+        </w:rPr>
       </w:pPr>
       <w:r>
         <w:lastRenderedPageBreak/>
         <w:t xml:space="preserve">  </w:t>
       </w:r>
+      <w:r>
+        <w:rPr>
+          <w:rFonts w:asciiTheme="majorBidi" w:eastAsiaTheme="majorEastAsia" w:hAnsiTheme="majorBidi" w:cstheme="majorBidi"/>
+          <w:color w:val="auto"/>
+          <w:sz w:val="32"/>
+          <w:szCs w:val="32"/>
+        </w:rPr>
+        <w:t>6</w:t>
+      </w:r>
+      <w:r>
+        <w:rPr>
+          <w:rFonts w:asciiTheme="majorBidi" w:eastAsiaTheme="majorEastAsia" w:hAnsiTheme="majorBidi" w:cstheme="majorBidi"/>
+          <w:color w:val="auto"/>
+          <w:sz w:val="32"/>
+          <w:szCs w:val="32"/>
+        </w:rPr>
+        <w:t>.</w:t>
+      </w:r>
+      <w:r>
+        <w:rPr>
+          <w:rFonts w:asciiTheme="majorBidi" w:eastAsiaTheme="majorEastAsia" w:hAnsiTheme="majorBidi" w:cstheme="majorBidi"/>
+          <w:color w:val="auto"/>
+          <w:sz w:val="32"/>
+          <w:szCs w:val="32"/>
+        </w:rPr>
+        <w:t>Add File</w:t>
+      </w:r>
+      <w:r>
+        <w:rPr>
+          <w:rFonts w:asciiTheme="majorBidi" w:eastAsiaTheme="majorEastAsia" w:hAnsiTheme="majorBidi" w:cstheme="majorBidi"/>
+          <w:color w:val="auto"/>
+          <w:sz w:val="32"/>
+          <w:szCs w:val="32"/>
+        </w:rPr>
+        <w:t xml:space="preserve"> Component</w:t>
+      </w:r>
+    </w:p>
+    <w:p>
+      <w:pPr>
+        <w:pStyle w:val="Style1"/>
+        <w:bidi/>
+        <w:jc w:val="right"/>
+      </w:pPr>
+      <w:r>
+        <w:t xml:space="preserve">This page allows users to upload file cover </w:t>
+      </w:r>
+      <w:proofErr w:type="gramStart"/>
+      <w:r>
+        <w:t>image</w:t>
+      </w:r>
+      <w:proofErr w:type="gramEnd"/>
+      <w:r>
+        <w:t xml:space="preserve">, attach a PDF </w:t>
+      </w:r>
+      <w:proofErr w:type="gramStart"/>
+      <w:r>
+        <w:t>file ,</w:t>
+      </w:r>
+      <w:proofErr w:type="gramEnd"/>
+      <w:r>
+        <w:t xml:space="preserve"> input file </w:t>
+      </w:r>
+      <w:proofErr w:type="gramStart"/>
+      <w:r>
+        <w:t>related metadate</w:t>
+      </w:r>
+      <w:proofErr w:type="gramEnd"/>
+      <w:r>
+        <w:t xml:space="preserve"> (</w:t>
+      </w:r>
+      <w:proofErr w:type="spellStart"/>
+      <w:proofErr w:type="gramStart"/>
+      <w:r>
+        <w:t>title,discreption</w:t>
+      </w:r>
+      <w:proofErr w:type="gramEnd"/>
+      <w:r>
+        <w:t>,</w:t>
+      </w:r>
+      <w:proofErr w:type="gramStart"/>
+      <w:r>
+        <w:t>language,total</w:t>
+      </w:r>
+      <w:proofErr w:type="spellEnd"/>
+      <w:proofErr w:type="gramEnd"/>
+      <w:r>
+        <w:t xml:space="preserve"> pages)</w:t>
+      </w:r>
+    </w:p>
+    <w:p>
+      <w:pPr>
+        <w:pStyle w:val="Style1"/>
+        <w:bidi/>
+        <w:jc w:val="right"/>
+      </w:pPr>
+      <w:r>
+        <w:t xml:space="preserve">Major class is </w:t>
+      </w:r>
+      <w:proofErr w:type="spellStart"/>
+      <w:r>
+        <w:t>AddFilePage</w:t>
+      </w:r>
+      <w:proofErr w:type="spellEnd"/>
+      <w:r>
+        <w:t xml:space="preserve"> (UI layer) this is responsible for building UI layout and </w:t>
+      </w:r>
+      <w:proofErr w:type="gramStart"/>
+      <w:r>
+        <w:t>connects</w:t>
+      </w:r>
+      <w:proofErr w:type="gramEnd"/>
+      <w:r>
+        <w:t xml:space="preserve"> user actions to controller logic,</w:t>
+      </w:r>
+    </w:p>
+    <w:p>
+      <w:pPr>
+        <w:pStyle w:val="Style1"/>
+        <w:bidi/>
+        <w:jc w:val="right"/>
+      </w:pPr>
+      <w:proofErr w:type="spellStart"/>
+      <w:r>
+        <w:t>FlieController</w:t>
+      </w:r>
+      <w:proofErr w:type="spellEnd"/>
+      <w:r>
+        <w:t xml:space="preserve"> is the state manager that manage text input and upload </w:t>
+      </w:r>
+      <w:proofErr w:type="gramStart"/>
+      <w:r>
+        <w:t>process ,Contains</w:t>
+      </w:r>
+      <w:proofErr w:type="gramEnd"/>
+      <w:r>
+        <w:t xml:space="preserve"> </w:t>
+      </w:r>
+      <w:proofErr w:type="spellStart"/>
+      <w:proofErr w:type="gramStart"/>
+      <w:r>
+        <w:t>createFile</w:t>
+      </w:r>
+      <w:proofErr w:type="spellEnd"/>
+      <w:r>
+        <w:t>(</w:t>
+      </w:r>
+      <w:proofErr w:type="gramEnd"/>
+      <w:r>
+        <w:t>) method to finalize and submit the file metadate to Firestore.</w:t>
+      </w:r>
+    </w:p>
+    <w:p>
+      <w:pPr>
+        <w:pStyle w:val="Style1"/>
+        <w:bidi/>
+        <w:jc w:val="right"/>
+      </w:pPr>
+      <w:r>
+        <w:t xml:space="preserve">Now for the work </w:t>
+      </w:r>
+      <w:proofErr w:type="gramStart"/>
+      <w:r>
+        <w:t>flow :</w:t>
+      </w:r>
+      <w:proofErr w:type="gramEnd"/>
+    </w:p>
+    <w:p>
+      <w:pPr>
+        <w:pStyle w:val="Style1"/>
+        <w:bidi/>
+        <w:jc w:val="right"/>
+      </w:pPr>
+      <w:r>
+        <w:t xml:space="preserve">1.AddFilePage is rendered </w:t>
+      </w:r>
+    </w:p>
+    <w:p>
+      <w:pPr>
+        <w:pStyle w:val="Style1"/>
+        <w:bidi/>
+        <w:jc w:val="right"/>
+      </w:pPr>
+      <w:r>
+        <w:t>2.</w:t>
+      </w:r>
+      <w:proofErr w:type="gramStart"/>
+      <w:r>
+        <w:t>User</w:t>
+      </w:r>
+      <w:proofErr w:type="gramEnd"/>
+      <w:r>
+        <w:t xml:space="preserve"> click on image </w:t>
+      </w:r>
+      <w:proofErr w:type="spellStart"/>
+      <w:r>
+        <w:t>placeholer</w:t>
+      </w:r>
+      <w:proofErr w:type="spellEnd"/>
+      <w:r>
+        <w:t xml:space="preserve"> that will call </w:t>
+      </w:r>
+      <w:proofErr w:type="spellStart"/>
+      <w:proofErr w:type="gramStart"/>
+      <w:r>
+        <w:t>PickImage</w:t>
+      </w:r>
+      <w:proofErr w:type="spellEnd"/>
+      <w:r>
+        <w:t>(</w:t>
+      </w:r>
+      <w:proofErr w:type="gramEnd"/>
+      <w:r>
+        <w:t>) method from FileController</w:t>
+      </w:r>
+    </w:p>
+    <w:p>
+      <w:pPr>
+        <w:pStyle w:val="Style1"/>
+        <w:bidi/>
+        <w:jc w:val="right"/>
+      </w:pPr>
+      <w:r>
+        <w:t>3.</w:t>
+      </w:r>
+      <w:proofErr w:type="gramStart"/>
+      <w:r>
+        <w:t>User</w:t>
+      </w:r>
+      <w:proofErr w:type="gramEnd"/>
+      <w:r>
+        <w:t xml:space="preserve"> click on upload PDF that will call </w:t>
+      </w:r>
+      <w:proofErr w:type="spellStart"/>
+      <w:proofErr w:type="gramStart"/>
+      <w:r>
+        <w:t>PickPDF</w:t>
+      </w:r>
+      <w:proofErr w:type="spellEnd"/>
+      <w:r>
+        <w:t>(</w:t>
+      </w:r>
+      <w:proofErr w:type="gramEnd"/>
+      <w:r>
+        <w:t>) method from FileController</w:t>
+      </w:r>
+    </w:p>
+    <w:p>
+      <w:pPr>
+        <w:pStyle w:val="Style1"/>
+        <w:bidi/>
+        <w:jc w:val="right"/>
+      </w:pPr>
+      <w:r>
+        <w:t>4.</w:t>
+      </w:r>
+      <w:proofErr w:type="gramStart"/>
+      <w:r>
+        <w:t>User</w:t>
+      </w:r>
+      <w:proofErr w:type="gramEnd"/>
+      <w:r>
+        <w:t xml:space="preserve"> fill all metadata then click on POST button </w:t>
+      </w:r>
+      <w:r>
+        <w:t xml:space="preserve">that will call </w:t>
+      </w:r>
+      <w:proofErr w:type="spellStart"/>
+      <w:proofErr w:type="gramStart"/>
+      <w:r>
+        <w:t>createFile</w:t>
+      </w:r>
+      <w:proofErr w:type="spellEnd"/>
+      <w:r>
+        <w:t>(</w:t>
+      </w:r>
+      <w:proofErr w:type="gramEnd"/>
+      <w:r>
+        <w:t>) method from FileController this will typically stored in Firebase Firestore and Storage</w:t>
+      </w:r>
+    </w:p>
+    <w:p>
+      <w:pPr>
+        <w:pStyle w:val="Style1"/>
+        <w:bidi/>
+        <w:jc w:val="right"/>
+        <w:rPr>
+          <w:rFonts w:asciiTheme="majorBidi" w:eastAsiaTheme="majorEastAsia" w:hAnsiTheme="majorBidi" w:cstheme="majorBidi"/>
+          <w:color w:val="auto"/>
+          <w:sz w:val="32"/>
+          <w:szCs w:val="32"/>
+        </w:rPr>
+      </w:pPr>
+      <w:r>
+        <w:rPr>
+          <w:rFonts w:asciiTheme="majorBidi" w:eastAsiaTheme="majorEastAsia" w:hAnsiTheme="majorBidi" w:cstheme="majorBidi"/>
+          <w:color w:val="auto"/>
+          <w:sz w:val="32"/>
+          <w:szCs w:val="32"/>
+        </w:rPr>
+        <w:t>7.</w:t>
+      </w:r>
+      <w:r>
+        <w:rPr>
+          <w:rFonts w:asciiTheme="majorBidi" w:hAnsiTheme="majorBidi" w:cstheme="majorBidi"/>
+        </w:rPr>
+        <w:t xml:space="preserve"> </w:t>
+      </w:r>
+      <w:r>
+        <w:rPr>
+          <w:rFonts w:asciiTheme="majorBidi" w:eastAsiaTheme="majorEastAsia" w:hAnsiTheme="majorBidi" w:cstheme="majorBidi"/>
+          <w:color w:val="auto"/>
+          <w:sz w:val="32"/>
+          <w:szCs w:val="32"/>
+        </w:rPr>
+        <w:t>Bookmark &amp; Continue Reading</w:t>
+      </w:r>
+    </w:p>
+    <w:p>
+      <w:pPr>
+        <w:pStyle w:val="Style1"/>
+        <w:bidi/>
+        <w:jc w:val="right"/>
+      </w:pPr>
+      <w:r>
+        <w:t>These features will allow users to save the current page of PDF they are reading (Bookmark) and pick up where they left off after closing and reopening the app (</w:t>
+      </w:r>
+      <w:proofErr w:type="spellStart"/>
+      <w:r>
+        <w:t>Continure</w:t>
+      </w:r>
+      <w:proofErr w:type="spellEnd"/>
+      <w:r>
+        <w:t xml:space="preserve"> Reading</w:t>
+      </w:r>
+      <w:proofErr w:type="gramStart"/>
+      <w:r>
+        <w:t>) ,</w:t>
+      </w:r>
+      <w:proofErr w:type="gramEnd"/>
+      <w:r>
+        <w:t xml:space="preserve"> </w:t>
+      </w:r>
+      <w:proofErr w:type="gramStart"/>
+      <w:r>
+        <w:t>also</w:t>
+      </w:r>
+      <w:proofErr w:type="gramEnd"/>
+      <w:r>
+        <w:t xml:space="preserve"> these features will </w:t>
+      </w:r>
+      <w:proofErr w:type="gramStart"/>
+      <w:r>
+        <w:t>integrated</w:t>
+      </w:r>
+      <w:proofErr w:type="gramEnd"/>
+      <w:r>
+        <w:t xml:space="preserve"> with Firebase Auth and Firestore for authentication and storing data</w:t>
+      </w:r>
+      <w:r>
+        <w:t>.</w:t>
+      </w:r>
+    </w:p>
+    <w:p>
+      <w:pPr>
+        <w:pStyle w:val="Style1"/>
+        <w:bidi/>
+        <w:jc w:val="right"/>
+      </w:pPr>
+      <w:r>
+        <w:t xml:space="preserve">In </w:t>
+      </w:r>
+      <w:proofErr w:type="spellStart"/>
+      <w:r>
+        <w:t>pdfController</w:t>
+      </w:r>
+      <w:proofErr w:type="spellEnd"/>
+      <w:r>
+        <w:t xml:space="preserve"> GETX Controller will manage the PDF reading </w:t>
+      </w:r>
+      <w:proofErr w:type="gramStart"/>
+      <w:r>
+        <w:t>state(</w:t>
+      </w:r>
+      <w:proofErr w:type="gramEnd"/>
+      <w:r>
+        <w:t>it observes changes to the current page without requiring manual refreshes</w:t>
+      </w:r>
+      <w:proofErr w:type="gramStart"/>
+      <w:r>
+        <w:t>) ,</w:t>
+      </w:r>
+      <w:proofErr w:type="gramEnd"/>
+      <w:r>
+        <w:t xml:space="preserve"> including page </w:t>
+      </w:r>
+      <w:proofErr w:type="gramStart"/>
+      <w:r>
+        <w:t>navigation ,</w:t>
+      </w:r>
+      <w:proofErr w:type="gramEnd"/>
+      <w:r>
+        <w:t xml:space="preserve"> bookmarking and storing the last read page in </w:t>
+      </w:r>
+      <w:proofErr w:type="spellStart"/>
+      <w:r>
+        <w:t>Firestor.This</w:t>
+      </w:r>
+      <w:proofErr w:type="spellEnd"/>
+      <w:r>
+        <w:t xml:space="preserve"> Controller will use methods such as</w:t>
+      </w:r>
+    </w:p>
+    <w:p>
+      <w:pPr>
+        <w:pStyle w:val="Style1"/>
+        <w:bidi/>
+        <w:jc w:val="right"/>
+      </w:pPr>
+      <w:proofErr w:type="spellStart"/>
+      <w:proofErr w:type="gramStart"/>
+      <w:r>
+        <w:t>addBookmark</w:t>
+      </w:r>
+      <w:proofErr w:type="spellEnd"/>
+      <w:r>
+        <w:t>(</w:t>
+      </w:r>
+      <w:proofErr w:type="spellStart"/>
+      <w:proofErr w:type="gramEnd"/>
+      <w:r>
+        <w:t>pageNumber</w:t>
+      </w:r>
+      <w:proofErr w:type="spellEnd"/>
+      <w:r>
+        <w:t>: int</w:t>
+      </w:r>
+      <w:proofErr w:type="gramStart"/>
+      <w:r>
+        <w:t>),</w:t>
+      </w:r>
+      <w:proofErr w:type="spellStart"/>
+      <w:r>
+        <w:t>saveLastPage</w:t>
+      </w:r>
+      <w:proofErr w:type="spellEnd"/>
+      <w:proofErr w:type="gramEnd"/>
+      <w:r>
+        <w:t>(</w:t>
+      </w:r>
+      <w:proofErr w:type="spellStart"/>
+      <w:r>
+        <w:t>pageNumber:int</w:t>
+      </w:r>
+      <w:proofErr w:type="spellEnd"/>
+      <w:proofErr w:type="gramStart"/>
+      <w:r>
+        <w:t>),</w:t>
+      </w:r>
+      <w:proofErr w:type="spellStart"/>
+      <w:r>
+        <w:t>loadLastPage</w:t>
+      </w:r>
+      <w:proofErr w:type="spellEnd"/>
+      <w:proofErr w:type="gramEnd"/>
+      <w:r>
+        <w:t>() from Firestore.</w:t>
+      </w:r>
+    </w:p>
+    <w:p>
+      <w:pPr>
+        <w:pStyle w:val="Style1"/>
+        <w:bidi/>
+        <w:jc w:val="right"/>
+      </w:pPr>
+      <w:r>
+        <w:t xml:space="preserve">For </w:t>
+      </w:r>
+      <w:proofErr w:type="gramStart"/>
+      <w:r>
+        <w:t>UI ,</w:t>
+      </w:r>
+      <w:proofErr w:type="gramEnd"/>
+      <w:r>
+        <w:t xml:space="preserve"> </w:t>
+      </w:r>
+      <w:proofErr w:type="spellStart"/>
+      <w:r>
+        <w:t>pdfViewer</w:t>
+      </w:r>
+      <w:proofErr w:type="spellEnd"/>
+      <w:r>
+        <w:t xml:space="preserve"> displays the PDF and allows user </w:t>
+      </w:r>
+      <w:proofErr w:type="spellStart"/>
+      <w:proofErr w:type="gramStart"/>
+      <w:r>
+        <w:t>interaction.Using</w:t>
+      </w:r>
+      <w:proofErr w:type="spellEnd"/>
+      <w:proofErr w:type="gramEnd"/>
+      <w:r>
+        <w:t xml:space="preserve"> </w:t>
+      </w:r>
+      <w:proofErr w:type="spellStart"/>
+      <w:r>
+        <w:t>pakages</w:t>
+      </w:r>
+      <w:proofErr w:type="spellEnd"/>
+      <w:r>
+        <w:t xml:space="preserve"> like </w:t>
+      </w:r>
+      <w:proofErr w:type="spellStart"/>
+      <w:r>
+        <w:t>flutter_pdfview</w:t>
+      </w:r>
+      <w:proofErr w:type="spellEnd"/>
+      <w:r>
+        <w:t xml:space="preserve"> or </w:t>
+      </w:r>
+      <w:proofErr w:type="spellStart"/>
+      <w:r>
+        <w:t>pdf_</w:t>
+      </w:r>
+      <w:proofErr w:type="gramStart"/>
+      <w:r>
+        <w:t>flutter</w:t>
+      </w:r>
+      <w:proofErr w:type="spellEnd"/>
+      <w:r>
+        <w:t xml:space="preserve"> .</w:t>
+      </w:r>
+      <w:proofErr w:type="gramEnd"/>
+    </w:p>
+    <w:p>
+      <w:pPr>
+        <w:pStyle w:val="Style1"/>
+        <w:bidi/>
+        <w:jc w:val="right"/>
+      </w:pPr>
+      <w:r>
+        <w:t>Rx variables</w:t>
+      </w:r>
+      <w:r>
+        <w:t>(states)</w:t>
+      </w:r>
+      <w:r>
+        <w:t xml:space="preserve"> like </w:t>
+      </w:r>
+      <w:proofErr w:type="spellStart"/>
+      <w:proofErr w:type="gramStart"/>
+      <w:r>
+        <w:t>currentPage,bookmarkedPages</w:t>
+      </w:r>
+      <w:proofErr w:type="gramEnd"/>
+      <w:r>
+        <w:t>,lastReadpage</w:t>
+      </w:r>
+      <w:proofErr w:type="spellEnd"/>
+      <w:r>
+        <w:t xml:space="preserve"> those holds information for the current </w:t>
+      </w:r>
+      <w:proofErr w:type="gramStart"/>
+      <w:r>
+        <w:t>page .</w:t>
+      </w:r>
+      <w:proofErr w:type="gramEnd"/>
+    </w:p>
+    <w:p>
+      <w:pPr>
+        <w:pStyle w:val="Style1"/>
+        <w:bidi/>
+        <w:jc w:val="right"/>
+      </w:pPr>
+      <w:r>
+        <w:t xml:space="preserve">Now for the </w:t>
+      </w:r>
+      <w:proofErr w:type="gramStart"/>
+      <w:r>
+        <w:t>work flow</w:t>
+      </w:r>
+      <w:proofErr w:type="gramEnd"/>
+      <w:r>
+        <w:t>:</w:t>
+      </w:r>
+    </w:p>
+    <w:p>
+      <w:pPr>
+        <w:pStyle w:val="Style1"/>
+        <w:bidi/>
+        <w:jc w:val="right"/>
+      </w:pPr>
+      <w:r>
+        <w:t>1.</w:t>
+      </w:r>
+      <w:proofErr w:type="gramStart"/>
+      <w:r>
+        <w:t>when  the</w:t>
+      </w:r>
+      <w:proofErr w:type="gramEnd"/>
+      <w:r>
+        <w:t xml:space="preserve"> application </w:t>
+      </w:r>
+      <w:proofErr w:type="gramStart"/>
+      <w:r>
+        <w:t>starts ,</w:t>
+      </w:r>
+      <w:proofErr w:type="gramEnd"/>
+      <w:r>
+        <w:t xml:space="preserve"> the </w:t>
+      </w:r>
+      <w:proofErr w:type="spellStart"/>
+      <w:r>
+        <w:t>pdfController</w:t>
+      </w:r>
+      <w:proofErr w:type="spellEnd"/>
+      <w:r>
+        <w:t xml:space="preserve"> </w:t>
+      </w:r>
+      <w:proofErr w:type="spellStart"/>
+      <w:r>
+        <w:t>cheaks</w:t>
+      </w:r>
+      <w:proofErr w:type="spellEnd"/>
+      <w:r>
+        <w:t xml:space="preserve"> if a user is logged in by </w:t>
+      </w:r>
+      <w:proofErr w:type="spellStart"/>
+      <w:r>
+        <w:t>callinf</w:t>
+      </w:r>
+      <w:proofErr w:type="spellEnd"/>
+      <w:r>
+        <w:t xml:space="preserve"> </w:t>
+      </w:r>
+      <w:proofErr w:type="spellStart"/>
+      <w:r>
+        <w:t>FirebaseAuth.getCurrentUser</w:t>
+      </w:r>
+      <w:proofErr w:type="spellEnd"/>
+      <w:r>
+        <w:t>(</w:t>
+      </w:r>
+      <w:proofErr w:type="gramStart"/>
+      <w:r>
+        <w:t>),if</w:t>
+      </w:r>
+      <w:proofErr w:type="gramEnd"/>
+      <w:r>
+        <w:t xml:space="preserve"> </w:t>
+      </w:r>
+      <w:proofErr w:type="gramStart"/>
+      <w:r>
+        <w:t>so</w:t>
+      </w:r>
+      <w:proofErr w:type="gramEnd"/>
+      <w:r>
+        <w:t xml:space="preserve"> the app fetches their UID and proceeds to load the reading progress and bookmarks from </w:t>
+      </w:r>
+      <w:proofErr w:type="spellStart"/>
+      <w:r>
+        <w:t>Firestor</w:t>
+      </w:r>
+      <w:proofErr w:type="gramStart"/>
+      <w:r>
+        <w:t>.If</w:t>
+      </w:r>
+      <w:proofErr w:type="spellEnd"/>
+      <w:proofErr w:type="gramEnd"/>
+      <w:r>
+        <w:t xml:space="preserve"> not the user will have to sign in before proceeding.</w:t>
+      </w:r>
+    </w:p>
+    <w:p>
+      <w:pPr>
+        <w:pStyle w:val="Style1"/>
+        <w:bidi/>
+        <w:jc w:val="right"/>
+      </w:pPr>
+      <w:r>
+        <w:t xml:space="preserve">2.The pdf is displayed using </w:t>
+      </w:r>
+      <w:proofErr w:type="spellStart"/>
+      <w:r>
+        <w:t>Flutter_pdfview</w:t>
+      </w:r>
+      <w:proofErr w:type="spellEnd"/>
+      <w:r>
+        <w:t xml:space="preserve"> package.</w:t>
+      </w:r>
+    </w:p>
+    <w:p>
+      <w:pPr>
+        <w:pStyle w:val="Style1"/>
+        <w:bidi/>
+        <w:jc w:val="right"/>
+      </w:pPr>
+      <w:r>
+        <w:t xml:space="preserve">3.when the user taps the bookmark button </w:t>
+      </w:r>
+      <w:proofErr w:type="spellStart"/>
+      <w:proofErr w:type="gramStart"/>
+      <w:r>
+        <w:t>addBookmark</w:t>
+      </w:r>
+      <w:proofErr w:type="spellEnd"/>
+      <w:r>
+        <w:t>(</w:t>
+      </w:r>
+      <w:proofErr w:type="spellStart"/>
+      <w:r>
+        <w:t>pageNumber</w:t>
+      </w:r>
+      <w:proofErr w:type="spellEnd"/>
+      <w:r>
+        <w:t xml:space="preserve"> )</w:t>
+      </w:r>
+      <w:proofErr w:type="gramEnd"/>
+      <w:r>
+        <w:t xml:space="preserve"> method is </w:t>
+      </w:r>
+      <w:proofErr w:type="gramStart"/>
+      <w:r>
+        <w:t>called ,</w:t>
+      </w:r>
+      <w:proofErr w:type="gramEnd"/>
+      <w:r>
+        <w:t xml:space="preserve"> this method saves the page number to Firestore </w:t>
+      </w:r>
+      <w:r>
+        <w:t xml:space="preserve">and the state </w:t>
+      </w:r>
+      <w:proofErr w:type="spellStart"/>
+      <w:r>
+        <w:t>bookmarkPages</w:t>
+      </w:r>
+      <w:proofErr w:type="spellEnd"/>
+      <w:r>
+        <w:t xml:space="preserve"> </w:t>
+      </w:r>
+      <w:proofErr w:type="gramStart"/>
+      <w:r>
+        <w:t>is</w:t>
+      </w:r>
+      <w:proofErr w:type="gramEnd"/>
+      <w:r>
+        <w:t xml:space="preserve"> updated reactively and the UI reflects this change.</w:t>
+      </w:r>
+    </w:p>
+    <w:p>
+      <w:pPr>
+        <w:pStyle w:val="Style1"/>
+        <w:bidi/>
+        <w:jc w:val="right"/>
+      </w:pPr>
+      <w:r>
+        <w:t>4.</w:t>
+      </w:r>
+      <w:proofErr w:type="gramStart"/>
+      <w:r>
+        <w:t>loadLastPage(</w:t>
+      </w:r>
+      <w:proofErr w:type="gramEnd"/>
+      <w:r>
+        <w:t xml:space="preserve">) is called when the user </w:t>
+      </w:r>
+      <w:proofErr w:type="gramStart"/>
+      <w:r>
+        <w:t>open</w:t>
+      </w:r>
+      <w:proofErr w:type="gramEnd"/>
+      <w:r>
+        <w:t xml:space="preserve"> file, to fetch the </w:t>
+      </w:r>
+      <w:proofErr w:type="gramStart"/>
+      <w:r>
+        <w:t>last read</w:t>
+      </w:r>
+      <w:proofErr w:type="gramEnd"/>
+      <w:r>
+        <w:t xml:space="preserve"> page</w:t>
+      </w:r>
+    </w:p>
+    <w:p>
+      <w:pPr>
+        <w:pStyle w:val="Style1"/>
+        <w:bidi/>
+        <w:jc w:val="right"/>
+        <w:rPr>
+          <w:rFonts w:asciiTheme="majorBidi" w:eastAsiaTheme="majorEastAsia" w:hAnsiTheme="majorBidi" w:cstheme="majorBidi"/>
+          <w:color w:val="auto"/>
+          <w:sz w:val="32"/>
+          <w:szCs w:val="32"/>
+        </w:rPr>
+      </w:pPr>
+    </w:p>
+    <w:p>
+      <w:pPr>
+        <w:pStyle w:val="Style1"/>
+        <w:bidi/>
+        <w:jc w:val="right"/>
+        <w:rPr>
+          <w:rFonts w:asciiTheme="majorBidi" w:eastAsiaTheme="majorEastAsia" w:hAnsiTheme="majorBidi" w:cstheme="majorBidi"/>
+          <w:color w:val="auto"/>
+          <w:sz w:val="32"/>
+          <w:szCs w:val="32"/>
+        </w:rPr>
+      </w:pPr>
+    </w:p>
+    <w:p>
+      <w:pPr>
+        <w:pStyle w:val="Style1"/>
+        <w:bidi/>
+        <w:jc w:val="right"/>
+        <w:rPr>
+          <w:rFonts w:asciiTheme="majorBidi" w:eastAsiaTheme="majorEastAsia" w:hAnsiTheme="majorBidi" w:cstheme="majorBidi"/>
+          <w:color w:val="auto"/>
+          <w:sz w:val="32"/>
+          <w:szCs w:val="32"/>
+        </w:rPr>
+      </w:pPr>
+    </w:p>
+    <w:p>
+      <w:pPr>
+        <w:pStyle w:val="Style1"/>
+        <w:bidi/>
+        <w:jc w:val="right"/>
+        <w:rPr>
+          <w:rFonts w:asciiTheme="majorBidi" w:eastAsiaTheme="majorEastAsia" w:hAnsiTheme="majorBidi" w:cstheme="majorBidi"/>
+          <w:color w:val="auto"/>
+          <w:sz w:val="32"/>
+          <w:szCs w:val="32"/>
+        </w:rPr>
+      </w:pPr>
+    </w:p>
+    <w:p>
+      <w:pPr>
+        <w:pStyle w:val="Style1"/>
+        <w:bidi/>
+        <w:jc w:val="right"/>
+        <w:rPr>
+          <w:rFonts w:asciiTheme="majorBidi" w:eastAsiaTheme="majorEastAsia" w:hAnsiTheme="majorBidi" w:cstheme="majorBidi"/>
+          <w:color w:val="auto"/>
+          <w:sz w:val="32"/>
+          <w:szCs w:val="32"/>
+        </w:rPr>
+      </w:pPr>
+    </w:p>
+    <w:p>
+      <w:pPr>
+        <w:pStyle w:val="Style1"/>
+        <w:bidi/>
+        <w:jc w:val="right"/>
+        <w:rPr>
+          <w:rFonts w:asciiTheme="majorBidi" w:eastAsiaTheme="majorEastAsia" w:hAnsiTheme="majorBidi" w:cstheme="majorBidi"/>
+          <w:color w:val="auto"/>
+          <w:sz w:val="32"/>
+          <w:szCs w:val="32"/>
+        </w:rPr>
+      </w:pPr>
+    </w:p>
+    <w:p>
+      <w:pPr>
+        <w:pStyle w:val="Style1"/>
+        <w:bidi/>
+        <w:jc w:val="right"/>
+        <w:rPr>
+          <w:rFonts w:asciiTheme="majorBidi" w:eastAsiaTheme="majorEastAsia" w:hAnsiTheme="majorBidi" w:cstheme="majorBidi"/>
+          <w:color w:val="auto"/>
+          <w:sz w:val="32"/>
+          <w:szCs w:val="32"/>
+        </w:rPr>
+      </w:pPr>
+    </w:p>
+    <w:p>
+      <w:pPr>
+        <w:pStyle w:val="Style1"/>
+        <w:bidi/>
+        <w:jc w:val="right"/>
+        <w:rPr>
+          <w:rFonts w:asciiTheme="majorBidi" w:eastAsiaTheme="majorEastAsia" w:hAnsiTheme="majorBidi" w:cstheme="majorBidi"/>
+          <w:color w:val="auto"/>
+          <w:sz w:val="32"/>
+          <w:szCs w:val="32"/>
+        </w:rPr>
+      </w:pPr>
+    </w:p>
+    <w:p>
+      <w:pPr>
+        <w:pStyle w:val="Style1"/>
+        <w:bidi/>
+        <w:jc w:val="right"/>
+        <w:rPr>
+          <w:rFonts w:asciiTheme="majorBidi" w:eastAsiaTheme="majorEastAsia" w:hAnsiTheme="majorBidi" w:cstheme="majorBidi"/>
+          <w:color w:val="auto"/>
+          <w:sz w:val="32"/>
+          <w:szCs w:val="32"/>
+        </w:rPr>
+      </w:pPr>
+    </w:p>
+    <w:p>
+      <w:pPr>
+        <w:pStyle w:val="Style1"/>
+        <w:bidi/>
+        <w:jc w:val="right"/>
+        <w:rPr>
+          <w:rFonts w:asciiTheme="majorBidi" w:eastAsiaTheme="majorEastAsia" w:hAnsiTheme="majorBidi" w:cstheme="majorBidi"/>
+          <w:color w:val="auto"/>
+          <w:sz w:val="32"/>
+          <w:szCs w:val="32"/>
+        </w:rPr>
+      </w:pPr>
+    </w:p>
+    <w:p>
+      <w:pPr>
+        <w:pStyle w:val="Style1"/>
+        <w:bidi/>
+        <w:jc w:val="right"/>
+        <w:rPr>
+          <w:rFonts w:asciiTheme="majorBidi" w:eastAsiaTheme="majorEastAsia" w:hAnsiTheme="majorBidi" w:cstheme="majorBidi"/>
+          <w:color w:val="auto"/>
+          <w:sz w:val="32"/>
+          <w:szCs w:val="32"/>
+        </w:rPr>
+      </w:pPr>
+    </w:p>
+    <w:p>
+      <w:pPr>
+        <w:pStyle w:val="Style1"/>
+        <w:bidi/>
+        <w:jc w:val="right"/>
+        <w:rPr>
+          <w:rFonts w:asciiTheme="majorBidi" w:eastAsiaTheme="majorEastAsia" w:hAnsiTheme="majorBidi" w:cstheme="majorBidi"/>
+          <w:color w:val="auto"/>
+          <w:sz w:val="32"/>
+          <w:szCs w:val="32"/>
+        </w:rPr>
+      </w:pPr>
+    </w:p>
+    <w:p>
+      <w:pPr>
+        <w:pStyle w:val="Style1"/>
+        <w:bidi/>
+        <w:jc w:val="right"/>
+        <w:rPr>
+          <w:rFonts w:asciiTheme="majorBidi" w:eastAsiaTheme="majorEastAsia" w:hAnsiTheme="majorBidi" w:cstheme="majorBidi"/>
+          <w:color w:val="auto"/>
+          <w:sz w:val="32"/>
+          <w:szCs w:val="32"/>
+        </w:rPr>
+      </w:pPr>
+    </w:p>
+    <w:p>
+      <w:pPr>
+        <w:pStyle w:val="Style1"/>
+        <w:bidi/>
+        <w:jc w:val="right"/>
+        <w:rPr>
+          <w:rFonts w:asciiTheme="majorBidi" w:eastAsiaTheme="majorEastAsia" w:hAnsiTheme="majorBidi" w:cstheme="majorBidi"/>
+          <w:color w:val="auto"/>
+          <w:sz w:val="32"/>
+          <w:szCs w:val="32"/>
+        </w:rPr>
+      </w:pPr>
+    </w:p>
+    <w:p>
+      <w:pPr>
+        <w:pStyle w:val="Style1"/>
+        <w:bidi/>
+        <w:jc w:val="right"/>
+        <w:rPr>
+          <w:rFonts w:asciiTheme="majorBidi" w:eastAsiaTheme="majorEastAsia" w:hAnsiTheme="majorBidi" w:cstheme="majorBidi"/>
+          <w:color w:val="auto"/>
+          <w:sz w:val="32"/>
+          <w:szCs w:val="32"/>
+        </w:rPr>
+      </w:pPr>
+    </w:p>
+    <w:p>
+      <w:pPr>
+        <w:pStyle w:val="Style1"/>
+        <w:bidi/>
+        <w:jc w:val="right"/>
+        <w:rPr>
+          <w:rFonts w:asciiTheme="majorBidi" w:eastAsiaTheme="majorEastAsia" w:hAnsiTheme="majorBidi" w:cstheme="majorBidi"/>
+          <w:color w:val="auto"/>
+          <w:sz w:val="32"/>
+          <w:szCs w:val="32"/>
+        </w:rPr>
+      </w:pPr>
+    </w:p>
+    <w:p>
+      <w:pPr>
+        <w:pStyle w:val="Style1"/>
+        <w:bidi/>
+        <w:jc w:val="right"/>
+        <w:rPr>
+          <w:rFonts w:asciiTheme="majorBidi" w:eastAsiaTheme="majorEastAsia" w:hAnsiTheme="majorBidi" w:cstheme="majorBidi"/>
+          <w:color w:val="auto"/>
+          <w:sz w:val="32"/>
+          <w:szCs w:val="32"/>
+        </w:rPr>
+      </w:pPr>
+    </w:p>
+    <w:p>
+      <w:pPr>
+        <w:pStyle w:val="Style1"/>
+        <w:bidi/>
+        <w:jc w:val="right"/>
+        <w:rPr>
+          <w:rFonts w:asciiTheme="majorBidi" w:eastAsiaTheme="majorEastAsia" w:hAnsiTheme="majorBidi" w:cstheme="majorBidi"/>
+          <w:color w:val="auto"/>
+          <w:sz w:val="32"/>
+          <w:szCs w:val="32"/>
+        </w:rPr>
+      </w:pPr>
+    </w:p>
+    <w:p>
+      <w:pPr>
+        <w:pStyle w:val="Style1"/>
+        <w:bidi/>
+        <w:jc w:val="right"/>
+        <w:rPr>
+          <w:rFonts w:asciiTheme="majorBidi" w:eastAsiaTheme="majorEastAsia" w:hAnsiTheme="majorBidi" w:cstheme="majorBidi"/>
+          <w:color w:val="auto"/>
+          <w:sz w:val="32"/>
+          <w:szCs w:val="32"/>
+        </w:rPr>
+      </w:pPr>
+    </w:p>
+    <w:p>
+      <w:pPr>
+        <w:pStyle w:val="Style1"/>
+        <w:bidi/>
+        <w:jc w:val="right"/>
+        <w:rPr>
+          <w:rFonts w:asciiTheme="majorBidi" w:eastAsiaTheme="majorEastAsia" w:hAnsiTheme="majorBidi" w:cstheme="majorBidi"/>
+          <w:color w:val="auto"/>
+          <w:sz w:val="32"/>
+          <w:szCs w:val="32"/>
+        </w:rPr>
+      </w:pPr>
+    </w:p>
+    <w:p>
+      <w:pPr>
+        <w:pStyle w:val="Style1"/>
+        <w:bidi/>
+        <w:jc w:val="right"/>
+        <w:rPr>
+          <w:rFonts w:asciiTheme="majorBidi" w:eastAsiaTheme="majorEastAsia" w:hAnsiTheme="majorBidi" w:cstheme="majorBidi"/>
+          <w:color w:val="auto"/>
+          <w:sz w:val="32"/>
+          <w:szCs w:val="32"/>
+        </w:rPr>
+      </w:pPr>
+    </w:p>
+    <w:p>
+      <w:pPr>
+        <w:pStyle w:val="Style1"/>
+        <w:bidi/>
+        <w:jc w:val="right"/>
+      </w:pPr>
     </w:p>
     <w:p>
       <w:pPr>
@@ -8002,6 +9778,7 @@
           <w:sz w:val="24"/>
           <w:szCs w:val="24"/>
         </w:rPr>
+        <w:lastRenderedPageBreak/>
         <w:t>Define Requirements: Specify the app's features (file management, summarization, chatbot, etc.).</w:t>
       </w:r>
     </w:p>
@@ -8654,6 +10431,7 @@
           <w:sz w:val="24"/>
           <w:szCs w:val="24"/>
         </w:rPr>
+        <w:lastRenderedPageBreak/>
         <w:t xml:space="preserve">User Testing: </w:t>
       </w:r>
       <w:r>
@@ -9169,6 +10947,7 @@
           <w:sz w:val="24"/>
           <w:szCs w:val="24"/>
         </w:rPr>
+        <w:lastRenderedPageBreak/>
         <w:t>Research Firebase and AI integration.</w:t>
       </w:r>
     </w:p>
@@ -11322,7 +13101,7 @@
                                           <pic:cNvPicPr/>
                                         </pic:nvPicPr>
                                         <pic:blipFill>
-                                          <a:blip r:embed="rId15"/>
+                                          <a:blip r:embed="rId17"/>
                                           <a:stretch>
                                             <a:fillRect/>
                                           </a:stretch>
@@ -11387,7 +13166,7 @@
           </mc:Choice>
           <mc:Fallback>
             <w:pict>
-              <v:shape w14:anchorId="22688F7C" id="Text Box 7" o:spid="_x0000_s1032" type="#_x0000_t202" style="position:absolute;margin-left:240.3pt;margin-top:36.65pt;width:291.5pt;height:312pt;z-index:251668480;visibility:visible;mso-wrap-style:square;mso-width-percent:0;mso-height-percent:0;mso-wrap-distance-left:9pt;mso-wrap-distance-top:0;mso-wrap-distance-right:9pt;mso-wrap-distance-bottom:0;mso-position-horizontal:right;mso-position-horizontal-relative:page;mso-position-vertical:absolute;mso-position-vertical-relative:text;mso-width-percent:0;mso-height-percent:0;mso-width-relative:margin;mso-height-relative:margin;v-text-anchor:top" o:gfxdata="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" fillcolor="white [3201]" strokeweight=".5pt">
+              <v:shape w14:anchorId="22688F7C" id="Text Box 7" o:spid="_x0000_s1034" type="#_x0000_t202" style="position:absolute;margin-left:240.3pt;margin-top:36.65pt;width:291.5pt;height:312pt;z-index:251668480;visibility:visible;mso-wrap-style:square;mso-width-percent:0;mso-height-percent:0;mso-wrap-distance-left:9pt;mso-wrap-distance-top:0;mso-wrap-distance-right:9pt;mso-wrap-distance-bottom:0;mso-position-horizontal:right;mso-position-horizontal-relative:page;mso-position-vertical:absolute;mso-position-vertical-relative:text;mso-width-percent:0;mso-height-percent:0;mso-width-relative:margin;mso-height-relative:margin;v-text-anchor:top" o:gfxdata="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" fillcolor="white [3201]" strokeweight=".5pt">
                 <v:textbox>
                   <w:txbxContent>
                     <w:p>
@@ -11417,7 +13196,7 @@
                                     <pic:cNvPicPr/>
                                   </pic:nvPicPr>
                                   <pic:blipFill>
-                                    <a:blip r:embed="rId15"/>
+                                    <a:blip r:embed="rId17"/>
                                     <a:stretch>
                                       <a:fillRect/>
                                     </a:stretch>
@@ -11539,7 +13318,7 @@
                                           <pic:cNvPicPr/>
                                         </pic:nvPicPr>
                                         <pic:blipFill>
-                                          <a:blip r:embed="rId16"/>
+                                          <a:blip r:embed="rId18"/>
                                           <a:stretch>
                                             <a:fillRect/>
                                           </a:stretch>
@@ -11596,7 +13375,7 @@
           </mc:Choice>
           <mc:Fallback>
             <w:pict>
-              <v:shape w14:anchorId="319E59F7" id="_x0000_s1033" type="#_x0000_t202" style="position:absolute;margin-left:-65.5pt;margin-top:36.65pt;width:291.5pt;height:391pt;z-index:251666432;visibility:visible;mso-wrap-style:square;mso-width-percent:0;mso-height-percent:0;mso-wrap-distance-left:9pt;mso-wrap-distance-top:0;mso-wrap-distance-right:9pt;mso-wrap-distance-bottom:0;mso-position-horizontal:absolute;mso-position-horizontal-relative:text;mso-position-vertical:absolute;mso-position-vertical-relative:text;mso-width-percent:0;mso-height-percent:0;mso-width-relative:margin;mso-height-relative:margin;v-text-anchor:top" o:gfxdata="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" fillcolor="white [3201]" strokeweight=".5pt">
+              <v:shape w14:anchorId="319E59F7" id="_x0000_s1035" type="#_x0000_t202" style="position:absolute;margin-left:-65.5pt;margin-top:36.65pt;width:291.5pt;height:391pt;z-index:251666432;visibility:visible;mso-wrap-style:square;mso-width-percent:0;mso-height-percent:0;mso-wrap-distance-left:9pt;mso-wrap-distance-top:0;mso-wrap-distance-right:9pt;mso-wrap-distance-bottom:0;mso-position-horizontal:absolute;mso-position-horizontal-relative:text;mso-position-vertical:absolute;mso-position-vertical-relative:text;mso-width-percent:0;mso-height-percent:0;mso-width-relative:margin;mso-height-relative:margin;v-text-anchor:top" o:gfxdata="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" fillcolor="white [3201]" strokeweight=".5pt">
                 <v:textbox>
                   <w:txbxContent>
                     <w:p>
@@ -11627,7 +13406,7 @@
                                     <pic:cNvPicPr/>
                                   </pic:nvPicPr>
                                   <pic:blipFill>
-                                    <a:blip r:embed="rId16"/>
+                                    <a:blip r:embed="rId18"/>
                                     <a:stretch>
                                       <a:fillRect/>
                                     </a:stretch>
@@ -11951,7 +13730,7 @@
                                           <pic:cNvPicPr/>
                                         </pic:nvPicPr>
                                         <pic:blipFill>
-                                          <a:blip r:embed="rId17"/>
+                                          <a:blip r:embed="rId19"/>
                                           <a:stretch>
                                             <a:fillRect/>
                                           </a:stretch>
@@ -12002,7 +13781,7 @@
           </mc:Choice>
           <mc:Fallback>
             <w:pict>
-              <v:shape w14:anchorId="37889469" id="Text Box 8" o:spid="_x0000_s1034" type="#_x0000_t202" style="position:absolute;margin-left:239.5pt;margin-top:2.05pt;width:256pt;height:243pt;z-index:251669504;visibility:visible;mso-wrap-style:square;mso-wrap-distance-left:9pt;mso-wrap-distance-top:0;mso-wrap-distance-right:9pt;mso-wrap-distance-bottom:0;mso-position-horizontal:absolute;mso-position-horizontal-relative:text;mso-position-vertical:absolute;mso-position-vertical-relative:text;v-text-anchor:top" o:gfxdata="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" fillcolor="white [3201]" strokeweight=".5pt">
+              <v:shape w14:anchorId="37889469" id="Text Box 8" o:spid="_x0000_s1036" type="#_x0000_t202" style="position:absolute;margin-left:239.5pt;margin-top:2.05pt;width:256pt;height:243pt;z-index:251669504;visibility:visible;mso-wrap-style:square;mso-wrap-distance-left:9pt;mso-wrap-distance-top:0;mso-wrap-distance-right:9pt;mso-wrap-distance-bottom:0;mso-position-horizontal:absolute;mso-position-horizontal-relative:text;mso-position-vertical:absolute;mso-position-vertical-relative:text;v-text-anchor:top" o:gfxdata="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" fillcolor="white [3201]" strokeweight=".5pt">
                 <v:textbox>
                   <w:txbxContent>
                     <w:p>
@@ -12033,7 +13812,7 @@
                                     <pic:cNvPicPr/>
                                   </pic:nvPicPr>
                                   <pic:blipFill>
-                                    <a:blip r:embed="rId17"/>
+                                    <a:blip r:embed="rId19"/>
                                     <a:stretch>
                                       <a:fillRect/>
                                     </a:stretch>
@@ -15088,7 +16867,7 @@
         </w:rPr>
         <w:t xml:space="preserve"> </w:t>
       </w:r>
-      <w:hyperlink r:id="rId18" w:history="1">
+      <w:hyperlink r:id="rId20" w:history="1">
         <w:r>
           <w:rPr>
             <w:rStyle w:val="Hyperlink"/>
@@ -15139,7 +16918,7 @@
         </w:rPr>
         <w:t xml:space="preserve">. Retrieved from </w:t>
       </w:r>
-      <w:hyperlink r:id="rId19" w:history="1">
+      <w:hyperlink r:id="rId21" w:history="1">
         <w:r>
           <w:rPr>
             <w:rStyle w:val="Hyperlink"/>
@@ -15190,7 +16969,7 @@
         </w:rPr>
         <w:t xml:space="preserve">. Retrieved from </w:t>
       </w:r>
-      <w:hyperlink r:id="rId20" w:history="1">
+      <w:hyperlink r:id="rId22" w:history="1">
         <w:r>
           <w:rPr>
             <w:rStyle w:val="Hyperlink"/>
@@ -15241,7 +17020,7 @@
         </w:rPr>
         <w:t xml:space="preserve">. Retrieved from </w:t>
       </w:r>
-      <w:hyperlink r:id="rId21" w:history="1">
+      <w:hyperlink r:id="rId23" w:history="1">
         <w:r>
           <w:rPr>
             <w:rStyle w:val="Hyperlink"/>
@@ -15292,7 +17071,7 @@
         </w:rPr>
         <w:t xml:space="preserve">. Retrieved from </w:t>
       </w:r>
-      <w:hyperlink r:id="rId22" w:history="1">
+      <w:hyperlink r:id="rId24" w:history="1">
         <w:r>
           <w:rPr>
             <w:rStyle w:val="Hyperlink"/>
@@ -15343,7 +17122,7 @@
         </w:rPr>
         <w:t xml:space="preserve">. Retrieved from </w:t>
       </w:r>
-      <w:hyperlink r:id="rId23" w:history="1">
+      <w:hyperlink r:id="rId25" w:history="1">
         <w:r>
           <w:rPr>
             <w:rStyle w:val="Hyperlink"/>
@@ -15442,7 +17221,7 @@
           <w:szCs w:val="20"/>
         </w:rPr>
       </w:pPr>
-      <w:hyperlink r:id="rId24" w:history="1">
+      <w:hyperlink r:id="rId26" w:history="1">
         <w:r>
           <w:rPr>
             <w:rStyle w:val="Hyperlink"/>
@@ -16256,7 +18035,7 @@
       </w:r>
     </w:p>
     <w:sectPr>
-      <w:footerReference w:type="default" r:id="rId25"/>
+      <w:footerReference w:type="default" r:id="rId27"/>
       <w:pgSz w:w="11906" w:h="16838"/>
       <w:pgMar w:top="1440" w:right="1440" w:bottom="1440" w:left="1440" w:header="144" w:footer="144" w:gutter="0"/>
       <w:cols w:space="720"/>

</xml_diff>

<commit_message>
change app icon,make changes and android +13
make changes so that phones with android +13 ask the user for permissions to make the user can download the files into their hive local storage + change the icon for the application
</commit_message>
<xml_diff>
--- a/documentations/GP_2.docx
+++ b/documentations/GP_2.docx
@@ -267,10 +267,12 @@
           <w:szCs w:val="28"/>
           <w:lang w:bidi="ar-JO"/>
         </w:rPr>
-        <w:t xml:space="preserve">Noor Saleh </w:t>
-      </w:r>
-      <w:proofErr w:type="spellStart"/>
-      <w:r>
+        <w:t>Noor Saleh Sharkawi 143673</w:t>
+      </w:r>
+    </w:p>
+    <w:p>
+      <w:pPr>
+        <w:jc w:val="center"/>
         <w:rPr>
           <w:rFonts w:asciiTheme="majorBidi" w:hAnsiTheme="majorBidi" w:cstheme="majorBidi"/>
           <w:b/>
@@ -280,9 +282,7 @@
           <w:szCs w:val="28"/>
           <w:lang w:bidi="ar-JO"/>
         </w:rPr>
-        <w:t>Sharkawi</w:t>
-      </w:r>
-      <w:proofErr w:type="spellEnd"/>
+      </w:pPr>
       <w:r>
         <w:rPr>
           <w:rFonts w:asciiTheme="majorBidi" w:hAnsiTheme="majorBidi" w:cstheme="majorBidi"/>
@@ -293,7 +293,7 @@
           <w:szCs w:val="28"/>
           <w:lang w:bidi="ar-JO"/>
         </w:rPr>
-        <w:t xml:space="preserve"> 143673</w:t>
+        <w:t>Aya Amjad Mahmoud 145227</w:t>
       </w:r>
     </w:p>
     <w:p>
@@ -309,7 +309,10 @@
           <w:lang w:bidi="ar-JO"/>
         </w:rPr>
       </w:pPr>
-      <w:r>
+    </w:p>
+    <w:p>
+      <w:pPr>
+        <w:jc w:val="center"/>
         <w:rPr>
           <w:rFonts w:asciiTheme="majorBidi" w:hAnsiTheme="majorBidi" w:cstheme="majorBidi"/>
           <w:b/>
@@ -319,8 +322,7 @@
           <w:szCs w:val="28"/>
           <w:lang w:bidi="ar-JO"/>
         </w:rPr>
-        <w:t>Aya Amjad Mahmoud 145227</w:t>
-      </w:r>
+      </w:pPr>
     </w:p>
     <w:p>
       <w:pPr>
@@ -335,10 +337,7 @@
           <w:lang w:bidi="ar-JO"/>
         </w:rPr>
       </w:pPr>
-    </w:p>
-    <w:p>
-      <w:pPr>
-        <w:jc w:val="center"/>
+      <w:r>
         <w:rPr>
           <w:rFonts w:asciiTheme="majorBidi" w:hAnsiTheme="majorBidi" w:cstheme="majorBidi"/>
           <w:b/>
@@ -348,7 +347,8 @@
           <w:szCs w:val="28"/>
           <w:lang w:bidi="ar-JO"/>
         </w:rPr>
-      </w:pPr>
+        <w:t>Supervised By</w:t>
+      </w:r>
     </w:p>
     <w:p>
       <w:pPr>
@@ -373,62 +373,8 @@
           <w:szCs w:val="28"/>
           <w:lang w:bidi="ar-JO"/>
         </w:rPr>
-        <w:t>Supervised By</w:t>
-      </w:r>
-    </w:p>
-    <w:p>
-      <w:pPr>
-        <w:jc w:val="center"/>
-        <w:rPr>
-          <w:rFonts w:asciiTheme="majorBidi" w:hAnsiTheme="majorBidi" w:cstheme="majorBidi"/>
-          <w:b/>
-          <w:bCs/>
-          <w:color w:val="000000" w:themeColor="text1"/>
-          <w:sz w:val="28"/>
-          <w:szCs w:val="28"/>
-          <w:lang w:bidi="ar-JO"/>
-        </w:rPr>
-      </w:pPr>
-      <w:proofErr w:type="spellStart"/>
-      <w:r>
-        <w:rPr>
-          <w:rFonts w:asciiTheme="majorBidi" w:hAnsiTheme="majorBidi" w:cstheme="majorBidi"/>
-          <w:b/>
-          <w:bCs/>
-          <w:color w:val="000000" w:themeColor="text1"/>
-          <w:sz w:val="28"/>
-          <w:szCs w:val="28"/>
-          <w:lang w:bidi="ar-JO"/>
-        </w:rPr>
-        <w:t>Dr.Lo'ai</w:t>
-      </w:r>
-      <w:proofErr w:type="spellEnd"/>
-      <w:r>
-        <w:rPr>
-          <w:rFonts w:asciiTheme="majorBidi" w:hAnsiTheme="majorBidi" w:cstheme="majorBidi"/>
-          <w:b/>
-          <w:bCs/>
-          <w:color w:val="000000" w:themeColor="text1"/>
-          <w:sz w:val="28"/>
-          <w:szCs w:val="28"/>
-          <w:lang w:bidi="ar-JO"/>
-        </w:rPr>
-        <w:t xml:space="preserve"> </w:t>
-      </w:r>
-      <w:proofErr w:type="spellStart"/>
-      <w:r>
-        <w:rPr>
-          <w:rFonts w:asciiTheme="majorBidi" w:hAnsiTheme="majorBidi" w:cstheme="majorBidi"/>
-          <w:b/>
-          <w:bCs/>
-          <w:color w:val="000000" w:themeColor="text1"/>
-          <w:sz w:val="28"/>
-          <w:szCs w:val="28"/>
-          <w:lang w:bidi="ar-JO"/>
-        </w:rPr>
-        <w:t>Tawalbah</w:t>
-      </w:r>
-      <w:proofErr w:type="spellEnd"/>
+        <w:t>Dr.Lo'ai Tawalbah</w:t>
+      </w:r>
     </w:p>
     <w:p>
       <w:pPr>
@@ -2007,23 +1953,7 @@
         <w:pStyle w:val="Style1"/>
       </w:pPr>
       <w:r>
-        <w:t xml:space="preserve">We would like to express our sincere appreciation to </w:t>
-      </w:r>
-      <w:proofErr w:type="spellStart"/>
-      <w:r>
-        <w:t>Lo'ai</w:t>
-      </w:r>
-      <w:proofErr w:type="spellEnd"/>
-      <w:r>
-        <w:t xml:space="preserve"> </w:t>
-      </w:r>
-      <w:proofErr w:type="spellStart"/>
-      <w:r>
-        <w:t>Tawalbah</w:t>
-      </w:r>
-      <w:proofErr w:type="spellEnd"/>
-      <w:r>
-        <w:t>, our supervisor, with deepest gratitude for his useful guidance, continuous encouragement, and all the feedback he has provided us throughout this project</w:t>
+        <w:t>We would like to express our sincere appreciation to Lo'ai Tawalbah, our supervisor, with deepest gratitude for his useful guidance, continuous encouragement, and all the feedback he has provided us throughout this project</w:t>
       </w:r>
       <w:r>
         <w:rPr>
@@ -5792,15 +5722,7 @@
         <w:jc w:val="both"/>
       </w:pPr>
       <w:r>
-        <w:t xml:space="preserve">        2._ChatebotsscreenState ,This is the state management class , it contains the logic and how messages are created, </w:t>
-      </w:r>
-      <w:proofErr w:type="spellStart"/>
-      <w:r>
-        <w:t>updated,processed</w:t>
-      </w:r>
-      <w:proofErr w:type="spellEnd"/>
-      <w:r>
-        <w:t xml:space="preserve"> by maintain the list of messages in memory and handle the send and receiving messages, have image picking , editing messages and error handling.</w:t>
+        <w:t xml:space="preserve">        2._ChatebotsscreenState ,This is the state management class , it contains the logic and how messages are created, updated,processed by maintain the list of messages in memory and handle the send and receiving messages, have image picking , editing messages and error handling.</w:t>
       </w:r>
     </w:p>
     <w:p>
@@ -5809,15 +5731,7 @@
         <w:jc w:val="both"/>
       </w:pPr>
       <w:r>
-        <w:t xml:space="preserve">        3.ChateMessage , (dash_chat_2) , this is a data model class used to represent individual chat messages have fields (</w:t>
-      </w:r>
-      <w:proofErr w:type="spellStart"/>
-      <w:r>
-        <w:t>text,user,createdAt,medias</w:t>
-      </w:r>
-      <w:proofErr w:type="spellEnd"/>
-      <w:r>
-        <w:t>) and used as chat interface</w:t>
+        <w:t xml:space="preserve">        3.ChateMessage , (dash_chat_2) , this is a data model class used to represent individual chat messages have fields (text,user,createdAt,medias) and used as chat interface</w:t>
       </w:r>
     </w:p>
     <w:p>
@@ -5826,31 +5740,7 @@
         <w:jc w:val="both"/>
       </w:pPr>
       <w:r>
-        <w:t xml:space="preserve">Also there is </w:t>
-      </w:r>
-      <w:proofErr w:type="spellStart"/>
-      <w:r>
-        <w:t>ChatUser</w:t>
-      </w:r>
-      <w:proofErr w:type="spellEnd"/>
-      <w:r>
-        <w:t xml:space="preserve"> : this is a simple data model that identifies the sender of a message and contain fields (id, </w:t>
-      </w:r>
-      <w:proofErr w:type="spellStart"/>
-      <w:r>
-        <w:t>firstName</w:t>
-      </w:r>
-      <w:proofErr w:type="spellEnd"/>
-      <w:r>
-        <w:t xml:space="preserve">, </w:t>
-      </w:r>
-      <w:proofErr w:type="spellStart"/>
-      <w:r>
-        <w:t>profileImage</w:t>
-      </w:r>
-      <w:proofErr w:type="spellEnd"/>
-      <w:r>
-        <w:t>) that helps to distinguish between messages from the user and Gemini in the UI .</w:t>
+        <w:t>Also there is ChatUser : this is a simple data model that identifies the sender of a message and contain fields (id, firstName, profileImage) that helps to distinguish between messages from the user and Gemini in the UI .</w:t>
       </w:r>
     </w:p>
     <w:p>
@@ -5859,15 +5749,7 @@
         <w:jc w:val="both"/>
       </w:pPr>
       <w:r>
-        <w:t>Last thing Gemini (</w:t>
-      </w:r>
-      <w:proofErr w:type="spellStart"/>
-      <w:r>
-        <w:t>flutter_gemini</w:t>
-      </w:r>
-      <w:proofErr w:type="spellEnd"/>
-      <w:r>
-        <w:t xml:space="preserve"> package) this is the AI service class that communicates with</w:t>
+        <w:t>Last thing Gemini (flutter_gemini package) this is the AI service class that communicates with</w:t>
       </w:r>
     </w:p>
     <w:p>
@@ -5909,15 +5791,7 @@
         <w:jc w:val="both"/>
       </w:pPr>
       <w:r>
-        <w:t xml:space="preserve">2.A new </w:t>
-      </w:r>
-      <w:proofErr w:type="spellStart"/>
-      <w:r>
-        <w:t>ChatMessage</w:t>
-      </w:r>
-      <w:proofErr w:type="spellEnd"/>
-      <w:r>
-        <w:t xml:space="preserve"> is created and added to the message list.</w:t>
+        <w:t>2.A new ChatMessage is created and added to the message list.</w:t>
       </w:r>
     </w:p>
     <w:p>
@@ -5935,15 +5809,7 @@
         <w:jc w:val="both"/>
       </w:pPr>
       <w:r>
-        <w:t xml:space="preserve">4.The text is sent to Gemini using the </w:t>
-      </w:r>
-      <w:proofErr w:type="spellStart"/>
-      <w:r>
-        <w:t>StreamGenirateContent</w:t>
-      </w:r>
-      <w:proofErr w:type="spellEnd"/>
-      <w:r>
-        <w:t>() method</w:t>
+        <w:t>4.The text is sent to Gemini using the StreamGenirateContent() method</w:t>
       </w:r>
     </w:p>
     <w:p>
@@ -5952,15 +5818,7 @@
         <w:jc w:val="both"/>
       </w:pPr>
       <w:r>
-        <w:t xml:space="preserve">5.As data is received a new </w:t>
-      </w:r>
-      <w:proofErr w:type="spellStart"/>
-      <w:r>
-        <w:t>ChatMessage</w:t>
-      </w:r>
-      <w:proofErr w:type="spellEnd"/>
-      <w:r>
-        <w:t xml:space="preserve"> is either added or updated with Gemini’s reply.</w:t>
+        <w:t>5.As data is received a new ChatMessage is either added or updated with Gemini’s reply.</w:t>
       </w:r>
     </w:p>
     <w:p>
@@ -6000,15 +5858,7 @@
         <w:jc w:val="right"/>
       </w:pPr>
       <w:r>
-        <w:t xml:space="preserve">This system organized into </w:t>
-      </w:r>
-      <w:proofErr w:type="spellStart"/>
-      <w:r>
-        <w:t>layrers</w:t>
-      </w:r>
-      <w:proofErr w:type="spellEnd"/>
-      <w:r>
-        <w:t>:</w:t>
+        <w:t>This system organized into layrers:</w:t>
       </w:r>
     </w:p>
     <w:p>
@@ -6034,31 +5884,7 @@
         <w:t xml:space="preserve">  </w:t>
       </w:r>
       <w:r>
-        <w:t xml:space="preserve">The main class is </w:t>
-      </w:r>
-      <w:proofErr w:type="spellStart"/>
-      <w:r>
-        <w:t>SummaryScreen</w:t>
-      </w:r>
-      <w:proofErr w:type="spellEnd"/>
-      <w:r>
-        <w:t xml:space="preserve"> is the UI component that displays UI controls (file selector , sliders for summary length/detail and summarize button) also other classes </w:t>
-      </w:r>
-      <w:proofErr w:type="spellStart"/>
-      <w:r>
-        <w:t>SummartText</w:t>
-      </w:r>
-      <w:proofErr w:type="spellEnd"/>
-      <w:r>
-        <w:t xml:space="preserve"> and </w:t>
-      </w:r>
-      <w:proofErr w:type="spellStart"/>
-      <w:r>
-        <w:t>PreiewScreen</w:t>
-      </w:r>
-      <w:proofErr w:type="spellEnd"/>
-      <w:r>
-        <w:t xml:space="preserve"> they responsible for displaying the final summary output and if the user want to stores it , and previews the uploaded document before summarization.</w:t>
+        <w:t>The main class is SummaryScreen is the UI component that displays UI controls (file selector , sliders for summary length/detail and summarize button) also other classes SummartText and PreiewScreen they responsible for displaying the final summary output and if the user want to stores it , and previews the uploaded document before summarization.</w:t>
       </w:r>
     </w:p>
     <w:p>
@@ -6083,47 +5909,11 @@
           <w:lang w:bidi="ar-JO"/>
         </w:rPr>
       </w:pPr>
-      <w:proofErr w:type="spellStart"/>
       <w:r>
         <w:rPr>
           <w:lang w:bidi="ar-JO"/>
         </w:rPr>
-        <w:t>SummaryService</w:t>
-      </w:r>
-      <w:proofErr w:type="spellEnd"/>
-      <w:r>
-        <w:rPr>
-          <w:lang w:bidi="ar-JO"/>
-        </w:rPr>
-        <w:t xml:space="preserve"> , this class is the main interface between the UI and </w:t>
-      </w:r>
-      <w:proofErr w:type="spellStart"/>
-      <w:r>
-        <w:rPr>
-          <w:lang w:bidi="ar-JO"/>
-        </w:rPr>
-        <w:t>backend.It</w:t>
-      </w:r>
-      <w:proofErr w:type="spellEnd"/>
-      <w:r>
-        <w:rPr>
-          <w:lang w:bidi="ar-JO"/>
-        </w:rPr>
-        <w:t xml:space="preserve"> have methods  such as request a summary from the backend , store the summary to Firestore for each </w:t>
-      </w:r>
-      <w:proofErr w:type="spellStart"/>
-      <w:r>
-        <w:rPr>
-          <w:lang w:bidi="ar-JO"/>
-        </w:rPr>
-        <w:t>user,also</w:t>
-      </w:r>
-      <w:proofErr w:type="spellEnd"/>
-      <w:r>
-        <w:rPr>
-          <w:lang w:bidi="ar-JO"/>
-        </w:rPr>
-        <w:t xml:space="preserve"> fetch and delete  previous summaries from database.</w:t>
+        <w:t>SummaryService , this class is the main interface between the UI and backend.It have methods  such as request a summary from the backend , store the summary to Firestore for each user,also fetch and delete  previous summaries from database.</w:t>
       </w:r>
     </w:p>
     <w:p>
@@ -6141,816 +5931,295 @@
         <w:rPr>
           <w:lang w:bidi="ar-JO"/>
         </w:rPr>
+        <w:t>.ApiClient , this class responsible for http requests,pares the response with the selected file and user defined parameters and returns the summary to SummaryService class.</w:t>
+      </w:r>
+    </w:p>
+    <w:p>
+      <w:pPr>
+        <w:pStyle w:val="Style1"/>
+        <w:rPr>
+          <w:lang w:bidi="ar-JO"/>
+        </w:rPr>
+      </w:pPr>
+      <w:r>
+        <w:rPr>
+          <w:lang w:bidi="ar-JO"/>
+        </w:rPr>
+        <w:t>3.Backend(Flask)</w:t>
+      </w:r>
+    </w:p>
+    <w:p>
+      <w:pPr>
+        <w:pStyle w:val="Style1"/>
+      </w:pPr>
+      <w:r>
+        <w:t>Flass App (app.py) , defines a single POST endpoint:/api/summarize and on receiving a request it extract the file and parameters from the request ,pass the file to the document processor</w:t>
+      </w:r>
+      <w:r>
+        <w:t>(document.py)</w:t>
+      </w:r>
+      <w:r>
+        <w:t xml:space="preserve"> to extract the text,constract a custom prompt using user input(length,detail) then calls the Gemini model to return the summarized outputs as a JSON response.</w:t>
+      </w:r>
+    </w:p>
+    <w:p>
+      <w:pPr>
+        <w:pStyle w:val="Style1"/>
+      </w:pPr>
+      <w:r>
+        <w:t>4.for document processing (document.py) this have process_document method for detecting the file type and call the suitable method for text extacrion , process_pdf,process_word,process_text these are the method for text extraction to pass it into the summarization pipline.</w:t>
+      </w:r>
+    </w:p>
+    <w:p>
+      <w:pPr>
+        <w:pStyle w:val="Style1"/>
+      </w:pPr>
+      <w:r>
+        <w:t xml:space="preserve">5.AI model integration (Gemini GenerativeModel) receives prompts and returns a natural language summary as output text </w:t>
+      </w:r>
+    </w:p>
+    <w:p>
+      <w:pPr>
+        <w:pStyle w:val="Style1"/>
+      </w:pPr>
+      <w:r>
+        <w:t xml:space="preserve">6.Firebase cloud database layer (cloud NoSQL) this stors the summaries per user,each using UID from the FirebaseAuth and for the documentation formate “{filename,summary} </w:t>
+      </w:r>
+    </w:p>
+    <w:p>
+      <w:pPr>
+        <w:pStyle w:val="Style1"/>
+      </w:pPr>
+      <w:r>
+        <w:t xml:space="preserve">7.This is optional but for the user the application allows to save summaries as pdf into user local storage ,using </w:t>
+      </w:r>
+      <w:r>
+        <w:t> permission_handler</w:t>
+      </w:r>
+      <w:r>
+        <w:t xml:space="preserve"> package to check whether the required storage permission is granted , This ensures Android’s security and avoids app crashes due to unauthorized access, then using PDF package  to create pdf from the summary text , path_provider package used for saving the generated pdf into external directory ,and after the pdf is generated and saved the application automatically opens it using a compatible app installed on the device all of these actions process throw SnackBar massage to inform user about success pdf downloads or failure , permission denied or any other error </w:t>
+      </w:r>
+    </w:p>
+    <w:p>
+      <w:pPr>
+        <w:pStyle w:val="Style1"/>
+      </w:pPr>
+    </w:p>
+    <w:p>
+      <w:pPr>
+        <w:pStyle w:val="Style1"/>
+      </w:pPr>
+      <w:r>
+        <w:t>Now  for the workflow:</w:t>
+      </w:r>
+    </w:p>
+    <w:p>
+      <w:pPr>
+        <w:pStyle w:val="Style1"/>
+      </w:pPr>
+      <w:r>
+        <w:t>The user select a document and adjust summary setting then click to summarize that will call SummaryService class which delegates to ApiClient class that will sends the file and parameters to Flask , for  Flask it will extracts text from file,builds a summarization prompt and sends the request as a query to Gemini model ,</w:t>
+      </w:r>
+      <w:r>
+        <w:t>then the summary is returned to the app and optionally saved to Firestor.And if the user wants to see the summary it can review it at history or delete it.</w:t>
+      </w:r>
+    </w:p>
+    <w:p>
+      <w:pPr>
+        <w:pStyle w:val="Heading3"/>
+        <w:bidi w:val="0"/>
+      </w:pPr>
+      <w:r>
+        <w:t>3.Translation Component</w:t>
+      </w:r>
+    </w:p>
+    <w:p>
+      <w:pPr>
+        <w:pStyle w:val="Style1"/>
+      </w:pPr>
+      <w:r>
+        <w:t>This component have TranslationScreen(StatefullWidget) that holds the dynamic UI behavior and logic and host the layout and UI elements such as language selector,text input field ,translate button and translated text display</w:t>
+      </w:r>
+      <w:r>
+        <w:t xml:space="preserve"> and _TranslationScreen contain the core logic and dynamic state that updates UI reactively using setState.</w:t>
+      </w:r>
+    </w:p>
+    <w:p>
+      <w:pPr>
+        <w:pStyle w:val="Style1"/>
+      </w:pPr>
+      <w:r>
+        <w:lastRenderedPageBreak/>
+        <w:t>Also GoogleTranslator (from translator package) this is an external service class used to interact with Google translate APIs.</w:t>
+      </w:r>
+    </w:p>
+    <w:p>
+      <w:pPr>
+        <w:pStyle w:val="Style1"/>
+      </w:pPr>
+      <w:r>
+        <w:t>Now for the workflow:</w:t>
+      </w:r>
+    </w:p>
+    <w:p>
+      <w:pPr>
+        <w:pStyle w:val="Style1"/>
+      </w:pPr>
+      <w:r>
+        <w:t>1.Initialization , TranskationScreen class create set of predefined languages default to English</w:t>
+      </w:r>
+    </w:p>
+    <w:p>
+      <w:pPr>
+        <w:pStyle w:val="Style1"/>
+      </w:pPr>
+      <w:r>
+        <w:t>2.The user enter text into TextField , chose source and target languages and the user can make a swap allows flipping between the selected languages.</w:t>
+      </w:r>
+    </w:p>
+    <w:p>
+      <w:pPr>
+        <w:pStyle w:val="Style1"/>
+      </w:pPr>
+      <w:r>
+        <w:t>3.when the user enter “Translate” button the a</w:t>
+      </w:r>
+      <w:r>
+        <w:t>pp calls the translation service via GoogleTranslator after it cheaks if the input is valid , then the UI updates to display the result,and the user can copy the text using clipboard .</w:t>
+      </w:r>
+    </w:p>
+    <w:p>
+      <w:pPr>
+        <w:pStyle w:val="Heading3"/>
+        <w:bidi w:val="0"/>
+      </w:pPr>
+      <w:r>
+        <w:t>4.Notes Component</w:t>
+      </w:r>
+    </w:p>
+    <w:p>
+      <w:pPr>
+        <w:pStyle w:val="Style1"/>
+      </w:pPr>
+      <w:r>
+        <w:t xml:space="preserve">This component </w:t>
+      </w:r>
+      <w:r>
+        <w:t>follows a layered architecture a presentation layer,application logic layer,data layer</w:t>
+      </w:r>
+    </w:p>
+    <w:p>
+      <w:pPr>
+        <w:pStyle w:val="Style1"/>
+      </w:pPr>
+      <w:r>
+        <w:t>The major class is NoteScreen(StatefullWiddget) that opens a dialog for creating and editing notes and resonds to user actions like adding,editing,deleting notes .</w:t>
+      </w:r>
+    </w:p>
+    <w:p>
+      <w:pPr>
+        <w:pStyle w:val="Style1"/>
+      </w:pPr>
+      <w:r>
+        <w:t>Other</w:t>
+      </w:r>
+      <w:r>
+        <w:t xml:space="preserve"> class is NodeModel acts like data accress layer that interacts directly with Firebase </w:t>
+      </w:r>
+    </w:p>
+    <w:p>
+      <w:pPr>
+        <w:pStyle w:val="Style1"/>
+      </w:pPr>
+      <w:r>
+        <w:t>(Firestore and Authentication) and uses the currents user’s UID (from FirebaseAuth) to access that specific use’s notes.</w:t>
+      </w:r>
+    </w:p>
+    <w:p>
+      <w:pPr>
+        <w:pStyle w:val="Style1"/>
+      </w:pPr>
+      <w:r>
+        <w:t>Now for the workflow :</w:t>
+      </w:r>
+    </w:p>
+    <w:p>
+      <w:pPr>
+        <w:pStyle w:val="Style1"/>
+      </w:pPr>
+      <w:r>
+        <w:t>1.user open NoteScreen,</w:t>
+      </w:r>
+      <w:r>
+        <w:t xml:space="preserve">that use NoteMode.getNotesStream() provides a real-time list of notes via Firestore and displayed usong a scrollable ListView. </w:t>
+      </w:r>
+    </w:p>
+    <w:p>
+      <w:pPr>
+        <w:pStyle w:val="Style1"/>
+      </w:pPr>
+      <w:r>
+        <w:t>2.The user can taps Add ,delete ,or Edit then a dialog appears to input note text.Then the note is either added or updated in Firestor because Firestore sends the latest data via stream and UI updates automatically</w:t>
+      </w:r>
+    </w:p>
+    <w:p>
+      <w:pPr>
+        <w:pStyle w:val="Heading3"/>
+        <w:bidi w:val="0"/>
+      </w:pPr>
+      <w:r>
+        <w:t>5.To Do List Component</w:t>
+      </w:r>
+    </w:p>
+    <w:p>
+      <w:pPr>
+        <w:pStyle w:val="Style1"/>
+      </w:pPr>
+      <w:r>
+        <w:t>This component also follows a layered architecture with 3 main layers,UI widgets,data layer,model layer.</w:t>
+      </w:r>
+    </w:p>
+    <w:p>
+      <w:pPr>
+        <w:pStyle w:val="Style1"/>
+      </w:pPr>
+      <w:r>
+        <w:t>The major class is TaskDetailScreen(UI layer) that shows task image,title,subtitle,time,statu then takes a Taskmodel object as input without handling any data manipulation.</w:t>
+      </w:r>
+    </w:p>
+    <w:p>
+      <w:pPr>
+        <w:pStyle w:val="Style1"/>
+      </w:pPr>
+      <w:r>
+        <w:t>For data access layer FireStore_Datasource class acts as bridge between the application and Firebase servies. It create,add,update,delete tasks and provide a real-time stream via Stream&lt;QuerySnapshot&gt; ,for access current user it use FirebaseAuth and for reading and writing tasks under the current user’s document use FirebaseFirestore.</w:t>
+      </w:r>
+    </w:p>
+    <w:p>
+      <w:pPr>
+        <w:pStyle w:val="Style1"/>
+      </w:pPr>
+      <w:r>
+        <w:t>The Model layer TaskModel this responsible for defines the structure of a task the fields are id,title,subtitle,time,image,isDone</w:t>
+      </w:r>
+      <w:r>
         <w:t>.</w:t>
       </w:r>
-      <w:proofErr w:type="spellStart"/>
-      <w:r>
-        <w:rPr>
-          <w:lang w:bidi="ar-JO"/>
-        </w:rPr>
-        <w:t>ApiClient</w:t>
-      </w:r>
-      <w:proofErr w:type="spellEnd"/>
-      <w:r>
-        <w:rPr>
-          <w:lang w:bidi="ar-JO"/>
-        </w:rPr>
-        <w:t xml:space="preserve"> , this class responsible for http </w:t>
-      </w:r>
-      <w:proofErr w:type="spellStart"/>
-      <w:r>
-        <w:rPr>
-          <w:lang w:bidi="ar-JO"/>
-        </w:rPr>
-        <w:t>requests,pares</w:t>
-      </w:r>
-      <w:proofErr w:type="spellEnd"/>
-      <w:r>
-        <w:rPr>
-          <w:lang w:bidi="ar-JO"/>
-        </w:rPr>
-        <w:t xml:space="preserve"> the response with the selected file and user defined parameters and returns the summary to </w:t>
-      </w:r>
-      <w:proofErr w:type="spellStart"/>
-      <w:r>
-        <w:rPr>
-          <w:lang w:bidi="ar-JO"/>
-        </w:rPr>
-        <w:t>SummaryService</w:t>
-      </w:r>
-      <w:proofErr w:type="spellEnd"/>
-      <w:r>
-        <w:rPr>
-          <w:lang w:bidi="ar-JO"/>
-        </w:rPr>
-        <w:t xml:space="preserve"> class.</w:t>
-      </w:r>
     </w:p>
     <w:p>
       <w:pPr>
         <w:pStyle w:val="Style1"/>
-        <w:rPr>
-          <w:lang w:bidi="ar-JO"/>
-        </w:rPr>
-      </w:pPr>
-      <w:r>
-        <w:rPr>
-          <w:lang w:bidi="ar-JO"/>
-        </w:rPr>
-        <w:t>3.Backend(Flask)</w:t>
+      </w:pPr>
+      <w:r>
+        <w:t>Other class Stream_task() this class uses a StreamBuilder to listen for task updates, converts Firestore snapshots into a list of TaskModel,shows a message when no tasks are found.</w:t>
       </w:r>
     </w:p>
     <w:p>
       <w:pPr>
         <w:pStyle w:val="Style1"/>
       </w:pPr>
-      <w:proofErr w:type="spellStart"/>
-      <w:r>
-        <w:t>Flass</w:t>
-      </w:r>
-      <w:proofErr w:type="spellEnd"/>
-      <w:r>
-        <w:t xml:space="preserve"> App (app.py) , defines a single POST endpoint:/</w:t>
-      </w:r>
-      <w:proofErr w:type="spellStart"/>
-      <w:r>
-        <w:t>api</w:t>
-      </w:r>
-      <w:proofErr w:type="spellEnd"/>
-      <w:r>
-        <w:t>/summarize and on receiving a request it extract the file and parameters from the request ,pass the file to the document processor</w:t>
-      </w:r>
-      <w:r>
-        <w:t>(document.py)</w:t>
-      </w:r>
-      <w:r>
-        <w:t xml:space="preserve"> to extract the </w:t>
-      </w:r>
-      <w:proofErr w:type="spellStart"/>
-      <w:r>
-        <w:t>text,constract</w:t>
-      </w:r>
-      <w:proofErr w:type="spellEnd"/>
-      <w:r>
-        <w:t xml:space="preserve"> a custom prompt using user input(</w:t>
-      </w:r>
-      <w:proofErr w:type="spellStart"/>
-      <w:r>
-        <w:t>length,detail</w:t>
-      </w:r>
-      <w:proofErr w:type="spellEnd"/>
-      <w:r>
-        <w:t>) then calls the Gemini model to return the summarized outputs as a JSON response.</w:t>
-      </w:r>
-    </w:p>
-    <w:p>
-      <w:pPr>
-        <w:pStyle w:val="Style1"/>
-      </w:pPr>
-      <w:r>
-        <w:t xml:space="preserve">4.for document processing (document.py) this have </w:t>
-      </w:r>
-      <w:proofErr w:type="spellStart"/>
-      <w:r>
-        <w:t>process_document</w:t>
-      </w:r>
-      <w:proofErr w:type="spellEnd"/>
-      <w:r>
-        <w:t xml:space="preserve"> method for detecting the file type and call the suitable method for text </w:t>
-      </w:r>
-      <w:proofErr w:type="spellStart"/>
-      <w:r>
-        <w:t>extacrion</w:t>
-      </w:r>
-      <w:proofErr w:type="spellEnd"/>
-      <w:r>
-        <w:t xml:space="preserve"> , </w:t>
-      </w:r>
-      <w:proofErr w:type="spellStart"/>
-      <w:r>
-        <w:t>process_pdf,process_word,process_text</w:t>
-      </w:r>
-      <w:proofErr w:type="spellEnd"/>
-      <w:r>
-        <w:t xml:space="preserve"> these are the method for text extraction to pass it into the summarization </w:t>
-      </w:r>
-      <w:proofErr w:type="spellStart"/>
-      <w:r>
-        <w:t>pipline</w:t>
-      </w:r>
-      <w:proofErr w:type="spellEnd"/>
-      <w:r>
-        <w:t>.</w:t>
-      </w:r>
-    </w:p>
-    <w:p>
-      <w:pPr>
-        <w:pStyle w:val="Style1"/>
-      </w:pPr>
-      <w:r>
-        <w:t xml:space="preserve">5.AI model integration (Gemini </w:t>
-      </w:r>
-      <w:proofErr w:type="spellStart"/>
-      <w:r>
-        <w:t>GenerativeModel</w:t>
-      </w:r>
-      <w:proofErr w:type="spellEnd"/>
-      <w:r>
-        <w:t xml:space="preserve">) receives prompts and returns a natural language summary as output text </w:t>
-      </w:r>
-    </w:p>
-    <w:p>
-      <w:pPr>
-        <w:pStyle w:val="Style1"/>
-      </w:pPr>
-      <w:r>
-        <w:t xml:space="preserve">6.Firebase cloud database layer (cloud NoSQL) this </w:t>
-      </w:r>
-      <w:proofErr w:type="spellStart"/>
-      <w:r>
-        <w:t>stors</w:t>
-      </w:r>
-      <w:proofErr w:type="spellEnd"/>
-      <w:r>
-        <w:t xml:space="preserve"> the summaries per </w:t>
-      </w:r>
-      <w:proofErr w:type="spellStart"/>
-      <w:r>
-        <w:t>user,each</w:t>
-      </w:r>
-      <w:proofErr w:type="spellEnd"/>
-      <w:r>
-        <w:t xml:space="preserve"> using UID from the FirebaseAuth and for the documentation </w:t>
-      </w:r>
-      <w:proofErr w:type="spellStart"/>
-      <w:r>
-        <w:t>formate</w:t>
-      </w:r>
-      <w:proofErr w:type="spellEnd"/>
-      <w:r>
-        <w:t xml:space="preserve"> “{</w:t>
-      </w:r>
-      <w:proofErr w:type="spellStart"/>
-      <w:r>
-        <w:t>filename,summary</w:t>
-      </w:r>
-      <w:proofErr w:type="spellEnd"/>
-      <w:r>
-        <w:t xml:space="preserve">} </w:t>
-      </w:r>
-    </w:p>
-    <w:p>
-      <w:pPr>
-        <w:pStyle w:val="Style1"/>
-      </w:pPr>
-      <w:r>
-        <w:t xml:space="preserve">7.This is optional but for the user the application allows to save summaries as pdf into user local storage ,using </w:t>
-      </w:r>
-      <w:r>
-        <w:t> </w:t>
-      </w:r>
-      <w:proofErr w:type="spellStart"/>
-      <w:r>
-        <w:t>permission_handler</w:t>
-      </w:r>
-      <w:proofErr w:type="spellEnd"/>
-      <w:r>
-        <w:t xml:space="preserve"> package to check whether the required storage permission is granted , This ensures Android’s security and avoids app crashes due to unauthorized access, then using PDF package  to create pdf from the summary text , </w:t>
-      </w:r>
-      <w:proofErr w:type="spellStart"/>
-      <w:r>
-        <w:t>path_provider</w:t>
-      </w:r>
-      <w:proofErr w:type="spellEnd"/>
-      <w:r>
-        <w:t xml:space="preserve"> package used for saving the generated pdf into external directory ,and after the pdf is generated and saved the application automatically opens it using a compatible app installed on the device all of these actions process throw </w:t>
-      </w:r>
-      <w:proofErr w:type="spellStart"/>
-      <w:r>
-        <w:t>SnackBar</w:t>
-      </w:r>
-      <w:proofErr w:type="spellEnd"/>
-      <w:r>
-        <w:t xml:space="preserve"> massage to inform user about success pdf downloads or failure , permission denied or any other error </w:t>
-      </w:r>
-    </w:p>
-    <w:p>
-      <w:pPr>
-        <w:pStyle w:val="Style1"/>
-      </w:pPr>
-    </w:p>
-    <w:p>
-      <w:pPr>
-        <w:pStyle w:val="Style1"/>
-      </w:pPr>
-      <w:r>
-        <w:t>Now  for the workflow:</w:t>
-      </w:r>
-    </w:p>
-    <w:p>
-      <w:pPr>
-        <w:pStyle w:val="Style1"/>
-      </w:pPr>
-      <w:r>
-        <w:t xml:space="preserve">The user select a document and adjust summary setting then click to summarize that will call </w:t>
-      </w:r>
-      <w:proofErr w:type="spellStart"/>
-      <w:r>
-        <w:t>SummaryService</w:t>
-      </w:r>
-      <w:proofErr w:type="spellEnd"/>
-      <w:r>
-        <w:t xml:space="preserve"> class which delegates to </w:t>
-      </w:r>
-      <w:proofErr w:type="spellStart"/>
-      <w:r>
-        <w:t>ApiClient</w:t>
-      </w:r>
-      <w:proofErr w:type="spellEnd"/>
-      <w:r>
-        <w:t xml:space="preserve"> class that will sends the file and parameters to Flask , for  Flask it will extracts text from </w:t>
-      </w:r>
-      <w:proofErr w:type="spellStart"/>
-      <w:r>
-        <w:t>file,builds</w:t>
-      </w:r>
-      <w:proofErr w:type="spellEnd"/>
-      <w:r>
-        <w:t xml:space="preserve"> a summarization prompt and sends the request as a query to Gemini model ,</w:t>
-      </w:r>
-      <w:r>
-        <w:t xml:space="preserve">then the summary is returned to the app and optionally saved to </w:t>
-      </w:r>
-      <w:proofErr w:type="spellStart"/>
-      <w:r>
-        <w:t>Firestor.And</w:t>
-      </w:r>
-      <w:proofErr w:type="spellEnd"/>
-      <w:r>
-        <w:t xml:space="preserve"> if the user wants to see the summary it can review it at history or delete it.</w:t>
-      </w:r>
-    </w:p>
-    <w:p>
-      <w:pPr>
-        <w:pStyle w:val="Heading3"/>
-        <w:bidi w:val="0"/>
-      </w:pPr>
-      <w:r>
-        <w:t>3.Translation Component</w:t>
-      </w:r>
-    </w:p>
-    <w:p>
-      <w:pPr>
-        <w:pStyle w:val="Style1"/>
-      </w:pPr>
-      <w:r>
-        <w:t xml:space="preserve">This component have </w:t>
-      </w:r>
-      <w:proofErr w:type="spellStart"/>
-      <w:r>
-        <w:t>TranslationScreen</w:t>
-      </w:r>
-      <w:proofErr w:type="spellEnd"/>
-      <w:r>
-        <w:t>(</w:t>
-      </w:r>
-      <w:proofErr w:type="spellStart"/>
-      <w:r>
-        <w:t>StatefullWidget</w:t>
-      </w:r>
-      <w:proofErr w:type="spellEnd"/>
-      <w:r>
-        <w:t xml:space="preserve">) that holds the dynamic UI behavior and logic and host the layout and UI elements such as language </w:t>
-      </w:r>
-      <w:proofErr w:type="spellStart"/>
-      <w:r>
-        <w:t>selector,text</w:t>
-      </w:r>
-      <w:proofErr w:type="spellEnd"/>
-      <w:r>
-        <w:t xml:space="preserve"> input field ,translate button and translated text display</w:t>
-      </w:r>
-      <w:r>
-        <w:t xml:space="preserve"> and _</w:t>
-      </w:r>
-      <w:proofErr w:type="spellStart"/>
-      <w:r>
-        <w:t>TranslationScreen</w:t>
-      </w:r>
-      <w:proofErr w:type="spellEnd"/>
-      <w:r>
-        <w:t xml:space="preserve"> contain the core logic and dynamic state that updates UI reactively using </w:t>
-      </w:r>
-      <w:proofErr w:type="spellStart"/>
-      <w:r>
-        <w:t>setState</w:t>
-      </w:r>
-      <w:proofErr w:type="spellEnd"/>
-      <w:r>
-        <w:t>.</w:t>
-      </w:r>
-    </w:p>
-    <w:p>
-      <w:pPr>
-        <w:pStyle w:val="Style1"/>
-      </w:pPr>
-      <w:r>
-        <w:lastRenderedPageBreak/>
-        <w:t xml:space="preserve">Also </w:t>
-      </w:r>
-      <w:proofErr w:type="spellStart"/>
-      <w:r>
-        <w:t>GoogleTranslator</w:t>
-      </w:r>
-      <w:proofErr w:type="spellEnd"/>
-      <w:r>
-        <w:t xml:space="preserve"> (from translator package) this is an external service class used to interact with Google translate APIs.</w:t>
-      </w:r>
-    </w:p>
-    <w:p>
-      <w:pPr>
-        <w:pStyle w:val="Style1"/>
-      </w:pPr>
-      <w:r>
-        <w:t>Now for the workflow:</w:t>
-      </w:r>
-    </w:p>
-    <w:p>
-      <w:pPr>
-        <w:pStyle w:val="Style1"/>
-      </w:pPr>
-      <w:r>
-        <w:t xml:space="preserve">1.Initialization , </w:t>
-      </w:r>
-      <w:proofErr w:type="spellStart"/>
-      <w:r>
-        <w:t>TranskationScreen</w:t>
-      </w:r>
-      <w:proofErr w:type="spellEnd"/>
-      <w:r>
-        <w:t xml:space="preserve"> class create set of predefined languages default to English</w:t>
-      </w:r>
-    </w:p>
-    <w:p>
-      <w:pPr>
-        <w:pStyle w:val="Style1"/>
-      </w:pPr>
-      <w:r>
-        <w:t xml:space="preserve">2.The user enter text into </w:t>
-      </w:r>
-      <w:proofErr w:type="spellStart"/>
-      <w:r>
-        <w:t>TextField</w:t>
-      </w:r>
-      <w:proofErr w:type="spellEnd"/>
-      <w:r>
-        <w:t xml:space="preserve"> , chose source and target languages and the user can make a swap allows flipping between the selected languages.</w:t>
-      </w:r>
-    </w:p>
-    <w:p>
-      <w:pPr>
-        <w:pStyle w:val="Style1"/>
-      </w:pPr>
-      <w:r>
-        <w:t>3.when the user enter “Translate” button the a</w:t>
-      </w:r>
-      <w:r>
-        <w:t xml:space="preserve">pp calls the translation service via </w:t>
-      </w:r>
-      <w:proofErr w:type="spellStart"/>
-      <w:r>
-        <w:t>GoogleTranslator</w:t>
-      </w:r>
-      <w:proofErr w:type="spellEnd"/>
-      <w:r>
-        <w:t xml:space="preserve"> after it </w:t>
-      </w:r>
-      <w:proofErr w:type="spellStart"/>
-      <w:r>
-        <w:t>cheaks</w:t>
-      </w:r>
-      <w:proofErr w:type="spellEnd"/>
-      <w:r>
-        <w:t xml:space="preserve"> if the input is valid , then the UI updates to display the </w:t>
-      </w:r>
-      <w:proofErr w:type="spellStart"/>
-      <w:r>
-        <w:t>result,and</w:t>
-      </w:r>
-      <w:proofErr w:type="spellEnd"/>
-      <w:r>
-        <w:t xml:space="preserve"> the user can copy the text using clipboard .</w:t>
-      </w:r>
-    </w:p>
-    <w:p>
-      <w:pPr>
-        <w:pStyle w:val="Heading3"/>
-        <w:bidi w:val="0"/>
-      </w:pPr>
-      <w:r>
-        <w:t>4.Notes Component</w:t>
-      </w:r>
-    </w:p>
-    <w:p>
-      <w:pPr>
-        <w:pStyle w:val="Style1"/>
-      </w:pPr>
-      <w:r>
-        <w:t xml:space="preserve">This component </w:t>
-      </w:r>
-      <w:r>
-        <w:t xml:space="preserve">follows a layered architecture a presentation </w:t>
-      </w:r>
-      <w:proofErr w:type="spellStart"/>
-      <w:r>
-        <w:t>layer,application</w:t>
-      </w:r>
-      <w:proofErr w:type="spellEnd"/>
-      <w:r>
-        <w:t xml:space="preserve"> logic </w:t>
-      </w:r>
-      <w:proofErr w:type="spellStart"/>
-      <w:r>
-        <w:t>layer,data</w:t>
-      </w:r>
-      <w:proofErr w:type="spellEnd"/>
-      <w:r>
-        <w:t xml:space="preserve"> layer</w:t>
-      </w:r>
-    </w:p>
-    <w:p>
-      <w:pPr>
-        <w:pStyle w:val="Style1"/>
-      </w:pPr>
-      <w:r>
-        <w:t>The major class is NoteScreen(</w:t>
-      </w:r>
-      <w:proofErr w:type="spellStart"/>
-      <w:r>
-        <w:t>StatefullWiddget</w:t>
-      </w:r>
-      <w:proofErr w:type="spellEnd"/>
-      <w:r>
-        <w:t xml:space="preserve">) that opens a dialog for creating and editing notes and </w:t>
-      </w:r>
-      <w:proofErr w:type="spellStart"/>
-      <w:r>
-        <w:t>resonds</w:t>
-      </w:r>
-      <w:proofErr w:type="spellEnd"/>
-      <w:r>
-        <w:t xml:space="preserve"> to user actions like </w:t>
-      </w:r>
-      <w:proofErr w:type="spellStart"/>
-      <w:r>
-        <w:t>adding,editing,deleting</w:t>
-      </w:r>
-      <w:proofErr w:type="spellEnd"/>
-      <w:r>
-        <w:t xml:space="preserve"> notes .</w:t>
-      </w:r>
-    </w:p>
-    <w:p>
-      <w:pPr>
-        <w:pStyle w:val="Style1"/>
-      </w:pPr>
-      <w:r>
-        <w:t>Other</w:t>
-      </w:r>
-      <w:r>
-        <w:t xml:space="preserve"> class is </w:t>
-      </w:r>
-      <w:proofErr w:type="spellStart"/>
-      <w:r>
-        <w:t>NodeModel</w:t>
-      </w:r>
-      <w:proofErr w:type="spellEnd"/>
-      <w:r>
-        <w:t xml:space="preserve"> acts like data </w:t>
-      </w:r>
-      <w:proofErr w:type="spellStart"/>
-      <w:r>
-        <w:t>accress</w:t>
-      </w:r>
-      <w:proofErr w:type="spellEnd"/>
-      <w:r>
-        <w:t xml:space="preserve"> layer that interacts directly with Firebase </w:t>
-      </w:r>
-    </w:p>
-    <w:p>
-      <w:pPr>
-        <w:pStyle w:val="Style1"/>
-      </w:pPr>
-      <w:r>
-        <w:t>(Firestore and Authentication) and uses the currents user’s UID (from FirebaseAuth) to access that specific use’s notes.</w:t>
-      </w:r>
-    </w:p>
-    <w:p>
-      <w:pPr>
-        <w:pStyle w:val="Style1"/>
-      </w:pPr>
-      <w:r>
-        <w:t>Now for the workflow :</w:t>
-      </w:r>
-    </w:p>
-    <w:p>
-      <w:pPr>
-        <w:pStyle w:val="Style1"/>
-      </w:pPr>
-      <w:r>
-        <w:t xml:space="preserve">1.user open </w:t>
-      </w:r>
-      <w:proofErr w:type="spellStart"/>
-      <w:r>
-        <w:t>NoteScreen,</w:t>
-      </w:r>
-      <w:r>
-        <w:t>that</w:t>
-      </w:r>
-      <w:proofErr w:type="spellEnd"/>
-      <w:r>
-        <w:t xml:space="preserve"> use </w:t>
-      </w:r>
-      <w:proofErr w:type="spellStart"/>
-      <w:r>
-        <w:t>NoteMode.getNotesStream</w:t>
-      </w:r>
-      <w:proofErr w:type="spellEnd"/>
-      <w:r>
-        <w:t xml:space="preserve">() provides a real-time list of notes via Firestore and displayed </w:t>
-      </w:r>
-      <w:proofErr w:type="spellStart"/>
-      <w:r>
-        <w:t>usong</w:t>
-      </w:r>
-      <w:proofErr w:type="spellEnd"/>
-      <w:r>
-        <w:t xml:space="preserve"> a scrollable </w:t>
-      </w:r>
-      <w:proofErr w:type="spellStart"/>
-      <w:r>
-        <w:t>ListView</w:t>
-      </w:r>
-      <w:proofErr w:type="spellEnd"/>
-      <w:r>
-        <w:t xml:space="preserve">. </w:t>
-      </w:r>
-    </w:p>
-    <w:p>
-      <w:pPr>
-        <w:pStyle w:val="Style1"/>
-      </w:pPr>
-      <w:r>
-        <w:t xml:space="preserve">2.The user can taps Add ,delete ,or Edit then a dialog appears to input note </w:t>
-      </w:r>
-      <w:proofErr w:type="spellStart"/>
-      <w:r>
-        <w:t>text.Then</w:t>
-      </w:r>
-      <w:proofErr w:type="spellEnd"/>
-      <w:r>
-        <w:t xml:space="preserve"> the note is either added or updated in </w:t>
-      </w:r>
-      <w:proofErr w:type="spellStart"/>
-      <w:r>
-        <w:t>Firestor</w:t>
-      </w:r>
-      <w:proofErr w:type="spellEnd"/>
-      <w:r>
-        <w:t xml:space="preserve"> because Firestore sends the latest data via stream and UI updates automatically</w:t>
-      </w:r>
-    </w:p>
-    <w:p>
-      <w:pPr>
-        <w:pStyle w:val="Heading3"/>
-        <w:bidi w:val="0"/>
-      </w:pPr>
-      <w:r>
-        <w:t>5.To Do List Component</w:t>
-      </w:r>
-    </w:p>
-    <w:p>
-      <w:pPr>
-        <w:pStyle w:val="Style1"/>
-      </w:pPr>
-      <w:r>
-        <w:t xml:space="preserve">This component also follows a layered architecture with 3 main </w:t>
-      </w:r>
-      <w:proofErr w:type="spellStart"/>
-      <w:r>
-        <w:t>layers,UI</w:t>
-      </w:r>
-      <w:proofErr w:type="spellEnd"/>
-      <w:r>
-        <w:t xml:space="preserve"> </w:t>
-      </w:r>
-      <w:proofErr w:type="spellStart"/>
-      <w:r>
-        <w:t>widgets,data</w:t>
-      </w:r>
-      <w:proofErr w:type="spellEnd"/>
-      <w:r>
-        <w:t xml:space="preserve"> </w:t>
-      </w:r>
-      <w:proofErr w:type="spellStart"/>
-      <w:r>
-        <w:t>layer,model</w:t>
-      </w:r>
-      <w:proofErr w:type="spellEnd"/>
-      <w:r>
-        <w:t xml:space="preserve"> layer.</w:t>
-      </w:r>
-    </w:p>
-    <w:p>
-      <w:pPr>
-        <w:pStyle w:val="Style1"/>
-      </w:pPr>
-      <w:r>
-        <w:t xml:space="preserve">The major class is </w:t>
-      </w:r>
-      <w:proofErr w:type="spellStart"/>
-      <w:r>
-        <w:t>TaskDetailScreen</w:t>
-      </w:r>
-      <w:proofErr w:type="spellEnd"/>
-      <w:r>
-        <w:t xml:space="preserve">(UI layer) that shows task </w:t>
-      </w:r>
-      <w:proofErr w:type="spellStart"/>
-      <w:r>
-        <w:t>image,title,subtitle,time,statu</w:t>
-      </w:r>
-      <w:proofErr w:type="spellEnd"/>
-      <w:r>
-        <w:t xml:space="preserve"> then takes a </w:t>
-      </w:r>
-      <w:proofErr w:type="spellStart"/>
-      <w:r>
-        <w:t>Taskmodel</w:t>
-      </w:r>
-      <w:proofErr w:type="spellEnd"/>
-      <w:r>
-        <w:t xml:space="preserve"> object as input without handling any data manipulation.</w:t>
-      </w:r>
-    </w:p>
-    <w:p>
-      <w:pPr>
-        <w:pStyle w:val="Style1"/>
-      </w:pPr>
-      <w:r>
-        <w:t xml:space="preserve">For data access layer </w:t>
-      </w:r>
-      <w:proofErr w:type="spellStart"/>
-      <w:r>
-        <w:t>FireStore_Datasource</w:t>
-      </w:r>
-      <w:proofErr w:type="spellEnd"/>
-      <w:r>
-        <w:t xml:space="preserve"> class acts as bridge between the application and Firebase </w:t>
-      </w:r>
-      <w:proofErr w:type="spellStart"/>
-      <w:r>
-        <w:t>servies</w:t>
-      </w:r>
-      <w:proofErr w:type="spellEnd"/>
-      <w:r>
-        <w:t xml:space="preserve">. It </w:t>
-      </w:r>
-      <w:proofErr w:type="spellStart"/>
-      <w:r>
-        <w:t>create,add,update,delete</w:t>
-      </w:r>
-      <w:proofErr w:type="spellEnd"/>
-      <w:r>
-        <w:t xml:space="preserve"> tasks and provide a real-time stream via Stream&lt;</w:t>
-      </w:r>
-      <w:proofErr w:type="spellStart"/>
-      <w:r>
-        <w:t>QuerySnapshot</w:t>
-      </w:r>
-      <w:proofErr w:type="spellEnd"/>
-      <w:r>
-        <w:t xml:space="preserve">&gt; ,for access current user it use FirebaseAuth and for reading and writing tasks under the current user’s document use </w:t>
-      </w:r>
-      <w:proofErr w:type="spellStart"/>
-      <w:r>
-        <w:t>FirebaseFirestore</w:t>
-      </w:r>
-      <w:proofErr w:type="spellEnd"/>
-      <w:r>
-        <w:t>.</w:t>
-      </w:r>
-    </w:p>
-    <w:p>
-      <w:pPr>
-        <w:pStyle w:val="Style1"/>
-      </w:pPr>
-      <w:r>
-        <w:t xml:space="preserve">The Model layer </w:t>
-      </w:r>
-      <w:proofErr w:type="spellStart"/>
-      <w:r>
-        <w:t>TaskModel</w:t>
-      </w:r>
-      <w:proofErr w:type="spellEnd"/>
-      <w:r>
-        <w:t xml:space="preserve"> this responsible for defines the structure of a task the fields are </w:t>
-      </w:r>
-      <w:proofErr w:type="spellStart"/>
-      <w:r>
-        <w:t>id,title,subtitle,time,image,isDone</w:t>
-      </w:r>
-      <w:proofErr w:type="spellEnd"/>
-      <w:r>
-        <w:t>.</w:t>
-      </w:r>
-    </w:p>
-    <w:p>
-      <w:pPr>
-        <w:pStyle w:val="Style1"/>
-      </w:pPr>
-      <w:r>
-        <w:t xml:space="preserve">Other class </w:t>
-      </w:r>
-      <w:proofErr w:type="spellStart"/>
-      <w:r>
-        <w:t>Stream_task</w:t>
-      </w:r>
-      <w:proofErr w:type="spellEnd"/>
-      <w:r>
-        <w:t xml:space="preserve">() this class uses a </w:t>
-      </w:r>
-      <w:proofErr w:type="spellStart"/>
-      <w:r>
-        <w:t>StreamBuilder</w:t>
-      </w:r>
-      <w:proofErr w:type="spellEnd"/>
-      <w:r>
-        <w:t xml:space="preserve"> to listen for task updates, converts Firestore snapshots into a list of </w:t>
-      </w:r>
-      <w:proofErr w:type="spellStart"/>
-      <w:r>
-        <w:t>TaskModel,shows</w:t>
-      </w:r>
-      <w:proofErr w:type="spellEnd"/>
-      <w:r>
-        <w:t xml:space="preserve"> a message when no tasks are found.</w:t>
-      </w:r>
-    </w:p>
-    <w:p>
-      <w:pPr>
-        <w:pStyle w:val="Style1"/>
-      </w:pPr>
-      <w:r>
-        <w:t xml:space="preserve">Class </w:t>
-      </w:r>
-      <w:proofErr w:type="spellStart"/>
-      <w:r>
-        <w:t>TaskDetailScreen</w:t>
-      </w:r>
-      <w:proofErr w:type="spellEnd"/>
-      <w:r>
-        <w:t>, this class displays full details for a selected task.</w:t>
+      <w:r>
+        <w:t>Class TaskDetailScreen, this class displays full details for a selected task.</w:t>
       </w:r>
     </w:p>
     <w:p>
@@ -6967,71 +6236,7 @@
         <w:pStyle w:val="Style1"/>
       </w:pPr>
       <w:r>
-        <w:t xml:space="preserve">After the user logs in using FirebaseAuth this will provides the current user ID , the user </w:t>
-      </w:r>
-      <w:proofErr w:type="spellStart"/>
-      <w:r>
-        <w:t>creats</w:t>
-      </w:r>
-      <w:proofErr w:type="spellEnd"/>
-      <w:r>
-        <w:t xml:space="preserve"> a task using </w:t>
-      </w:r>
-      <w:proofErr w:type="spellStart"/>
-      <w:r>
-        <w:t>FireStore_Datasource.AddNote</w:t>
-      </w:r>
-      <w:proofErr w:type="spellEnd"/>
-      <w:r>
-        <w:t xml:space="preserve">() stores the task under the user’s collection , The </w:t>
-      </w:r>
-      <w:proofErr w:type="spellStart"/>
-      <w:r>
-        <w:t>Stream_task</w:t>
-      </w:r>
-      <w:proofErr w:type="spellEnd"/>
-      <w:r>
-        <w:t xml:space="preserve"> class listens via </w:t>
-      </w:r>
-      <w:proofErr w:type="spellStart"/>
-      <w:r>
-        <w:t>FireStore_Datasource.stream</w:t>
-      </w:r>
-      <w:proofErr w:type="spellEnd"/>
-      <w:r>
-        <w:t xml:space="preserve">() to get real-time updates, Snapshot is parsed into </w:t>
-      </w:r>
-      <w:proofErr w:type="spellStart"/>
-      <w:r>
-        <w:t>TaskModel</w:t>
-      </w:r>
-      <w:proofErr w:type="spellEnd"/>
-      <w:r>
-        <w:t xml:space="preserve"> object with </w:t>
-      </w:r>
-      <w:proofErr w:type="spellStart"/>
-      <w:r>
-        <w:t>getTask</w:t>
-      </w:r>
-      <w:proofErr w:type="spellEnd"/>
-      <w:r>
-        <w:t xml:space="preserve">(), user clicks a task and this will navigates to </w:t>
-      </w:r>
-      <w:proofErr w:type="spellStart"/>
-      <w:r>
-        <w:t>TaskDetailScreen</w:t>
-      </w:r>
-      <w:proofErr w:type="spellEnd"/>
-      <w:r>
-        <w:t xml:space="preserve"> to display all the task details, if the user deletes or updates a task also will be with the help of the </w:t>
-      </w:r>
-      <w:proofErr w:type="spellStart"/>
-      <w:r>
-        <w:t>FireStore_Datasource</w:t>
-      </w:r>
-      <w:proofErr w:type="spellEnd"/>
-      <w:r>
-        <w:t xml:space="preserve"> methods.</w:t>
+        <w:t>After the user logs in using FirebaseAuth this will provides the current user ID , the user creats a task using FireStore_Datasource.AddNote() stores the task under the user’s collection , The Stream_task class listens via FireStore_Datasource.stream() to get real-time updates, Snapshot is parsed into TaskModel object with getTask(), user clicks a task and this will navigates to TaskDetailScreen to display all the task details, if the user deletes or updates a task also will be with the help of the FireStore_Datasource methods.</w:t>
       </w:r>
     </w:p>
     <w:p>
@@ -7062,15 +6267,7 @@
         <w:jc w:val="right"/>
       </w:pPr>
       <w:r>
-        <w:t>This page allows users to upload file cover image, attach a PDF file , input file related metadate (</w:t>
-      </w:r>
-      <w:proofErr w:type="spellStart"/>
-      <w:r>
-        <w:t>title,discreption,language,total</w:t>
-      </w:r>
-      <w:proofErr w:type="spellEnd"/>
-      <w:r>
-        <w:t xml:space="preserve"> pages)</w:t>
+        <w:t>This page allows users to upload file cover image, attach a PDF file , input file related metadate (title,discreption,language,total pages)</w:t>
       </w:r>
     </w:p>
     <w:p>
@@ -7080,15 +6277,7 @@
         <w:jc w:val="right"/>
       </w:pPr>
       <w:r>
-        <w:t xml:space="preserve">Major class is </w:t>
-      </w:r>
-      <w:proofErr w:type="spellStart"/>
-      <w:r>
-        <w:t>AddFilePage</w:t>
-      </w:r>
-      <w:proofErr w:type="spellEnd"/>
-      <w:r>
-        <w:t xml:space="preserve"> (UI layer) this is responsible for building UI layout and connects user actions to controller logic,</w:t>
+        <w:t>Major class is AddFilePage (UI layer) this is responsible for building UI layout and connects user actions to controller logic,</w:t>
       </w:r>
     </w:p>
     <w:p>
@@ -7097,21 +6286,8 @@
         <w:bidi/>
         <w:jc w:val="right"/>
       </w:pPr>
-      <w:proofErr w:type="spellStart"/>
-      <w:r>
-        <w:t>FlieController</w:t>
-      </w:r>
-      <w:proofErr w:type="spellEnd"/>
-      <w:r>
-        <w:t xml:space="preserve"> is the state manager that manage text input and upload process ,Contains </w:t>
-      </w:r>
-      <w:proofErr w:type="spellStart"/>
-      <w:r>
-        <w:t>createFile</w:t>
-      </w:r>
-      <w:proofErr w:type="spellEnd"/>
-      <w:r>
-        <w:t>() method to finalize and submit the file metadate to Firestore.</w:t>
+      <w:r>
+        <w:t>FlieController is the state manager that manage text input and upload process ,Contains createFile() method to finalize and submit the file metadate to Firestore.</w:t>
       </w:r>
     </w:p>
     <w:p>
@@ -7141,23 +6317,7 @@
         <w:jc w:val="right"/>
       </w:pPr>
       <w:r>
-        <w:t xml:space="preserve">2.User click on image </w:t>
-      </w:r>
-      <w:proofErr w:type="spellStart"/>
-      <w:r>
-        <w:t>placeholer</w:t>
-      </w:r>
-      <w:proofErr w:type="spellEnd"/>
-      <w:r>
-        <w:t xml:space="preserve"> that will call </w:t>
-      </w:r>
-      <w:proofErr w:type="spellStart"/>
-      <w:r>
-        <w:t>PickImage</w:t>
-      </w:r>
-      <w:proofErr w:type="spellEnd"/>
-      <w:r>
-        <w:t>() method from FileController</w:t>
+        <w:t>2.User click on image placeholer that will call PickImage() method from FileController</w:t>
       </w:r>
     </w:p>
     <w:p>
@@ -7167,15 +6327,7 @@
         <w:jc w:val="right"/>
       </w:pPr>
       <w:r>
-        <w:t xml:space="preserve">3.User click on upload PDF that will call </w:t>
-      </w:r>
-      <w:proofErr w:type="spellStart"/>
-      <w:r>
-        <w:t>PickPDF</w:t>
-      </w:r>
-      <w:proofErr w:type="spellEnd"/>
-      <w:r>
-        <w:t>() method from FileController</w:t>
+        <w:t>3.User click on upload PDF that will call PickPDF() method from FileController</w:t>
       </w:r>
     </w:p>
     <w:p>
@@ -7188,15 +6340,7 @@
         <w:t xml:space="preserve">4.User fill all metadata then click on POST button </w:t>
       </w:r>
       <w:r>
-        <w:t xml:space="preserve">that will call </w:t>
-      </w:r>
-      <w:proofErr w:type="spellStart"/>
-      <w:r>
-        <w:t>createFile</w:t>
-      </w:r>
-      <w:proofErr w:type="spellEnd"/>
-      <w:r>
-        <w:t>() method from FileController this will typically stored in Firebase Firestore and Storage</w:t>
+        <w:t>that will call createFile() method from FileController this will typically stored in Firebase Firestore and Storage</w:t>
       </w:r>
     </w:p>
     <w:p>
@@ -7218,15 +6362,7 @@
         <w:jc w:val="right"/>
       </w:pPr>
       <w:r>
-        <w:t>These features will allow users to save the current page of PDF they are reading (Bookmark) and pick up where they left off after closing and reopening the app (</w:t>
-      </w:r>
-      <w:proofErr w:type="spellStart"/>
-      <w:r>
-        <w:t>Continure</w:t>
-      </w:r>
-      <w:proofErr w:type="spellEnd"/>
-      <w:r>
-        <w:t xml:space="preserve"> Reading) , also these features will integrated with Firebase Auth and Firestore for authentication and storing data</w:t>
+        <w:t>These features will allow users to save the current page of PDF they are reading (Bookmark) and pick up where they left off after closing and reopening the app (Continure Reading) , also these features will integrated with Firebase Auth and Firestore for authentication and storing data</w:t>
       </w:r>
       <w:r>
         <w:t>.</w:t>
@@ -7239,23 +6375,7 @@
         <w:jc w:val="right"/>
       </w:pPr>
       <w:r>
-        <w:t xml:space="preserve">In </w:t>
-      </w:r>
-      <w:proofErr w:type="spellStart"/>
-      <w:r>
-        <w:t>pdfController</w:t>
-      </w:r>
-      <w:proofErr w:type="spellEnd"/>
-      <w:r>
-        <w:t xml:space="preserve"> GETX Controller will manage the PDF reading state(it observes changes to the current page without requiring manual refreshes) , including page navigation , bookmarking and storing the last read page in </w:t>
-      </w:r>
-      <w:proofErr w:type="spellStart"/>
-      <w:r>
-        <w:t>Firestor.This</w:t>
-      </w:r>
-      <w:proofErr w:type="spellEnd"/>
-      <w:r>
-        <w:t xml:space="preserve"> Controller will use methods such as</w:t>
+        <w:t>In pdfController GETX Controller will manage the PDF reading state(it observes changes to the current page without requiring manual refreshes) , including page navigation , bookmarking and storing the last read page in Firestor.This Controller will use methods such as</w:t>
       </w:r>
     </w:p>
     <w:p>
@@ -7264,45 +6384,8 @@
         <w:bidi/>
         <w:jc w:val="right"/>
       </w:pPr>
-      <w:proofErr w:type="spellStart"/>
-      <w:r>
-        <w:t>addBookmark</w:t>
-      </w:r>
-      <w:proofErr w:type="spellEnd"/>
-      <w:r>
-        <w:t>(</w:t>
-      </w:r>
-      <w:proofErr w:type="spellStart"/>
-      <w:r>
-        <w:t>pageNumber</w:t>
-      </w:r>
-      <w:proofErr w:type="spellEnd"/>
-      <w:r>
-        <w:t>: int),</w:t>
-      </w:r>
-      <w:proofErr w:type="spellStart"/>
-      <w:r>
-        <w:t>saveLastPage</w:t>
-      </w:r>
-      <w:proofErr w:type="spellEnd"/>
-      <w:r>
-        <w:t>(</w:t>
-      </w:r>
-      <w:proofErr w:type="spellStart"/>
-      <w:r>
-        <w:t>pageNumber:int</w:t>
-      </w:r>
-      <w:proofErr w:type="spellEnd"/>
-      <w:r>
-        <w:t>),</w:t>
-      </w:r>
-      <w:proofErr w:type="spellStart"/>
-      <w:r>
-        <w:t>loadLastPage</w:t>
-      </w:r>
-      <w:proofErr w:type="spellEnd"/>
-      <w:r>
-        <w:t>() from Firestore.</w:t>
+      <w:r>
+        <w:t>addBookmark(pageNumber: int),saveLastPage(pageNumber:int),loadLastPage() from Firestore.</w:t>
       </w:r>
     </w:p>
     <w:p>
@@ -7312,47 +6395,7 @@
         <w:jc w:val="right"/>
       </w:pPr>
       <w:r>
-        <w:t xml:space="preserve">For UI , </w:t>
-      </w:r>
-      <w:proofErr w:type="spellStart"/>
-      <w:r>
-        <w:t>pdfViewer</w:t>
-      </w:r>
-      <w:proofErr w:type="spellEnd"/>
-      <w:r>
-        <w:t xml:space="preserve"> displays the PDF and allows user </w:t>
-      </w:r>
-      <w:proofErr w:type="spellStart"/>
-      <w:r>
-        <w:t>interaction.Using</w:t>
-      </w:r>
-      <w:proofErr w:type="spellEnd"/>
-      <w:r>
-        <w:t xml:space="preserve"> </w:t>
-      </w:r>
-      <w:proofErr w:type="spellStart"/>
-      <w:r>
-        <w:t>pakages</w:t>
-      </w:r>
-      <w:proofErr w:type="spellEnd"/>
-      <w:r>
-        <w:t xml:space="preserve"> like </w:t>
-      </w:r>
-      <w:proofErr w:type="spellStart"/>
-      <w:r>
-        <w:t>flutter_pdfview</w:t>
-      </w:r>
-      <w:proofErr w:type="spellEnd"/>
-      <w:r>
-        <w:t xml:space="preserve"> or </w:t>
-      </w:r>
-      <w:proofErr w:type="spellStart"/>
-      <w:r>
-        <w:t>pdf_flutter</w:t>
-      </w:r>
-      <w:proofErr w:type="spellEnd"/>
-      <w:r>
-        <w:t xml:space="preserve"> .</w:t>
+        <w:t>For UI , pdfViewer displays the PDF and allows user interaction.Using pakages like flutter_pdfview or pdf_flutter .</w:t>
       </w:r>
     </w:p>
     <w:p>
@@ -7368,15 +6411,7 @@
         <w:t>(states)</w:t>
       </w:r>
       <w:r>
-        <w:t xml:space="preserve"> like </w:t>
-      </w:r>
-      <w:proofErr w:type="spellStart"/>
-      <w:r>
-        <w:t>currentPage,bookmarkedPages,lastReadpage</w:t>
-      </w:r>
-      <w:proofErr w:type="spellEnd"/>
-      <w:r>
-        <w:t xml:space="preserve"> those holds information for the current page .</w:t>
+        <w:t xml:space="preserve"> like currentPage,bookmarkedPages,lastReadpage those holds information for the current page .</w:t>
       </w:r>
     </w:p>
     <w:p>
@@ -7396,47 +6431,7 @@
         <w:jc w:val="right"/>
       </w:pPr>
       <w:r>
-        <w:t xml:space="preserve">1.when  the application starts , the </w:t>
-      </w:r>
-      <w:proofErr w:type="spellStart"/>
-      <w:r>
-        <w:t>pdfController</w:t>
-      </w:r>
-      <w:proofErr w:type="spellEnd"/>
-      <w:r>
-        <w:t xml:space="preserve"> </w:t>
-      </w:r>
-      <w:proofErr w:type="spellStart"/>
-      <w:r>
-        <w:t>cheaks</w:t>
-      </w:r>
-      <w:proofErr w:type="spellEnd"/>
-      <w:r>
-        <w:t xml:space="preserve"> if a user is logged in by </w:t>
-      </w:r>
-      <w:proofErr w:type="spellStart"/>
-      <w:r>
-        <w:t>callinf</w:t>
-      </w:r>
-      <w:proofErr w:type="spellEnd"/>
-      <w:r>
-        <w:t xml:space="preserve"> </w:t>
-      </w:r>
-      <w:proofErr w:type="spellStart"/>
-      <w:r>
-        <w:t>FirebaseAuth.getCurrentUser</w:t>
-      </w:r>
-      <w:proofErr w:type="spellEnd"/>
-      <w:r>
-        <w:t xml:space="preserve">(),if so the app fetches their UID and proceeds to load the reading progress and bookmarks from </w:t>
-      </w:r>
-      <w:proofErr w:type="spellStart"/>
-      <w:r>
-        <w:t>Firestor.If</w:t>
-      </w:r>
-      <w:proofErr w:type="spellEnd"/>
-      <w:r>
-        <w:t xml:space="preserve"> not the user will have to sign in before proceeding.</w:t>
+        <w:t>1.when  the application starts , the pdfController cheaks if a user is logged in by callinf FirebaseAuth.getCurrentUser(),if so the app fetches their UID and proceeds to load the reading progress and bookmarks from Firestor.If not the user will have to sign in before proceeding.</w:t>
       </w:r>
     </w:p>
     <w:p>
@@ -7446,15 +6441,7 @@
         <w:jc w:val="right"/>
       </w:pPr>
       <w:r>
-        <w:t xml:space="preserve">2.The pdf is displayed using </w:t>
-      </w:r>
-      <w:proofErr w:type="spellStart"/>
-      <w:r>
-        <w:t>Flutter_pdfview</w:t>
-      </w:r>
-      <w:proofErr w:type="spellEnd"/>
-      <w:r>
-        <w:t xml:space="preserve"> package.</w:t>
+        <w:t>2.The pdf is displayed using Flutter_pdfview package.</w:t>
       </w:r>
     </w:p>
     <w:p>
@@ -7465,34 +6452,10 @@
       </w:pPr>
       <w:r>
         <w:lastRenderedPageBreak/>
-        <w:t xml:space="preserve">3.when the user taps the bookmark button </w:t>
-      </w:r>
-      <w:proofErr w:type="spellStart"/>
-      <w:r>
-        <w:t>addBookmark</w:t>
-      </w:r>
-      <w:proofErr w:type="spellEnd"/>
-      <w:r>
-        <w:t>(</w:t>
-      </w:r>
-      <w:proofErr w:type="spellStart"/>
-      <w:r>
-        <w:t>pageNumber</w:t>
-      </w:r>
-      <w:proofErr w:type="spellEnd"/>
-      <w:r>
-        <w:t xml:space="preserve"> ) method is called , this method saves the page number to Firestore </w:t>
-      </w:r>
-      <w:r>
-        <w:t xml:space="preserve">and the state </w:t>
-      </w:r>
-      <w:proofErr w:type="spellStart"/>
-      <w:r>
-        <w:t>bookmarkPages</w:t>
-      </w:r>
-      <w:proofErr w:type="spellEnd"/>
-      <w:r>
-        <w:t xml:space="preserve"> is updated reactively and the UI reflects this change.</w:t>
+        <w:t xml:space="preserve">3.when the user taps the bookmark button addBookmark(pageNumber ) method is called , this method saves the page number to Firestore </w:t>
+      </w:r>
+      <w:r>
+        <w:t>and the state bookmarkPages is updated reactively and the UI reflects this change.</w:t>
       </w:r>
     </w:p>
     <w:p>
@@ -9443,15 +8406,7 @@
         <w:t>n</w:t>
       </w:r>
       <w:r>
-        <w:t xml:space="preserve">o document management integration so that chatbots cannot leverage it (Adamopoulou &amp; </w:t>
-      </w:r>
-      <w:proofErr w:type="spellStart"/>
-      <w:r>
-        <w:t>Moussiades</w:t>
-      </w:r>
-      <w:proofErr w:type="spellEnd"/>
-      <w:r>
-        <w:t>, 2020)</w:t>
+        <w:t>o document management integration so that chatbots cannot leverage it (Adamopoulou &amp; Moussiades, 2020)</w:t>
       </w:r>
     </w:p>
     <w:p>
@@ -9619,15 +8574,7 @@
         <w:t xml:space="preserve"> i</w:t>
       </w:r>
       <w:r>
-        <w:t xml:space="preserve">s to create them all in one platform + storing them not at the hive but at the </w:t>
-      </w:r>
-      <w:proofErr w:type="spellStart"/>
-      <w:r>
-        <w:t>firecloud</w:t>
-      </w:r>
-      <w:proofErr w:type="spellEnd"/>
-      <w:r>
-        <w:t xml:space="preserve"> Firestore data base</w:t>
+        <w:t>s to create them all in one platform + storing them not at the hive but at the firecloud Firestore data base</w:t>
       </w:r>
       <w:r>
         <w:t>.</w:t>
@@ -9819,6 +8766,28 @@
     </w:p>
     <w:p>
       <w:pPr>
+        <w:bidi w:val="0"/>
+        <w:rPr>
+          <w:color w:val="000000" w:themeColor="text1"/>
+          <w:sz w:val="20"/>
+          <w:szCs w:val="20"/>
+          <w:highlight w:val="yellow"/>
+        </w:rPr>
+      </w:pPr>
+    </w:p>
+    <w:p>
+      <w:pPr>
+        <w:bidi w:val="0"/>
+        <w:rPr>
+          <w:color w:val="000000" w:themeColor="text1"/>
+          <w:sz w:val="20"/>
+          <w:szCs w:val="20"/>
+          <w:highlight w:val="yellow"/>
+        </w:rPr>
+      </w:pPr>
+    </w:p>
+    <w:p>
+      <w:pPr>
         <w:pStyle w:val="Heading3"/>
         <w:bidi w:val="0"/>
         <w:rPr>
@@ -9829,231 +8798,6 @@
         <w:rPr>
           <w:color w:val="000000" w:themeColor="text1"/>
         </w:rPr>
-        <w:t>8.4 Applicable Codes and Standards Used in the Design</w:t>
-      </w:r>
-    </w:p>
-    <w:p>
-      <w:pPr>
-        <w:bidi w:val="0"/>
-        <w:rPr>
-          <w:color w:val="000000" w:themeColor="text1"/>
-          <w:sz w:val="20"/>
-          <w:szCs w:val="20"/>
-        </w:rPr>
-      </w:pPr>
-      <w:r>
-        <w:rPr>
-          <w:color w:val="000000" w:themeColor="text1"/>
-          <w:sz w:val="20"/>
-          <w:szCs w:val="20"/>
-        </w:rPr>
-        <w:t>The design adheres to the following standards and codes:</w:t>
-      </w:r>
-    </w:p>
-    <w:p>
-      <w:pPr>
-        <w:numPr>
-          <w:ilvl w:val="0"/>
-          <w:numId w:val="20"/>
-        </w:numPr>
-        <w:bidi w:val="0"/>
-        <w:rPr>
-          <w:color w:val="000000" w:themeColor="text1"/>
-          <w:sz w:val="20"/>
-          <w:szCs w:val="20"/>
-        </w:rPr>
-      </w:pPr>
-      <w:r>
-        <w:rPr>
-          <w:b/>
-          <w:bCs/>
-          <w:color w:val="000000" w:themeColor="text1"/>
-          <w:sz w:val="20"/>
-          <w:szCs w:val="20"/>
-        </w:rPr>
-        <w:t>IEEE 829-2008:</w:t>
-      </w:r>
-      <w:r>
-        <w:rPr>
-          <w:color w:val="000000" w:themeColor="text1"/>
-          <w:sz w:val="20"/>
-          <w:szCs w:val="20"/>
-        </w:rPr>
-        <w:t xml:space="preserve"> For software test documentation.</w:t>
-      </w:r>
-    </w:p>
-    <w:p>
-      <w:pPr>
-        <w:numPr>
-          <w:ilvl w:val="0"/>
-          <w:numId w:val="20"/>
-        </w:numPr>
-        <w:bidi w:val="0"/>
-        <w:rPr>
-          <w:color w:val="000000" w:themeColor="text1"/>
-          <w:sz w:val="20"/>
-          <w:szCs w:val="20"/>
-        </w:rPr>
-      </w:pPr>
-      <w:r>
-        <w:rPr>
-          <w:b/>
-          <w:bCs/>
-          <w:color w:val="000000" w:themeColor="text1"/>
-          <w:sz w:val="20"/>
-          <w:szCs w:val="20"/>
-        </w:rPr>
-        <w:t>ISO/IEC 9126:</w:t>
-      </w:r>
-      <w:r>
-        <w:rPr>
-          <w:color w:val="000000" w:themeColor="text1"/>
-          <w:sz w:val="20"/>
-          <w:szCs w:val="20"/>
-        </w:rPr>
-        <w:t xml:space="preserve"> Ensuring software quality and usability.</w:t>
-      </w:r>
-    </w:p>
-    <w:p>
-      <w:pPr>
-        <w:numPr>
-          <w:ilvl w:val="0"/>
-          <w:numId w:val="20"/>
-        </w:numPr>
-        <w:bidi w:val="0"/>
-        <w:rPr>
-          <w:color w:val="000000" w:themeColor="text1"/>
-          <w:sz w:val="20"/>
-          <w:szCs w:val="20"/>
-          <w:highlight w:val="yellow"/>
-        </w:rPr>
-      </w:pPr>
-      <w:r>
-        <w:rPr>
-          <w:b/>
-          <w:bCs/>
-          <w:color w:val="000000" w:themeColor="text1"/>
-          <w:sz w:val="20"/>
-          <w:szCs w:val="20"/>
-          <w:highlight w:val="yellow"/>
-        </w:rPr>
-        <w:t>OAuth 2.0:</w:t>
-      </w:r>
-      <w:r>
-        <w:rPr>
-          <w:color w:val="000000" w:themeColor="text1"/>
-          <w:sz w:val="20"/>
-          <w:szCs w:val="20"/>
-          <w:highlight w:val="yellow"/>
-        </w:rPr>
-        <w:t xml:space="preserve"> For secure authentication using Firebase.</w:t>
-      </w:r>
-    </w:p>
-    <w:p>
-      <w:pPr>
-        <w:numPr>
-          <w:ilvl w:val="0"/>
-          <w:numId w:val="20"/>
-        </w:numPr>
-        <w:bidi w:val="0"/>
-        <w:rPr>
-          <w:color w:val="000000" w:themeColor="text1"/>
-          <w:sz w:val="20"/>
-          <w:szCs w:val="20"/>
-          <w:highlight w:val="yellow"/>
-        </w:rPr>
-      </w:pPr>
-      <w:r>
-        <w:rPr>
-          <w:b/>
-          <w:bCs/>
-          <w:color w:val="000000" w:themeColor="text1"/>
-          <w:sz w:val="20"/>
-          <w:szCs w:val="20"/>
-          <w:highlight w:val="yellow"/>
-        </w:rPr>
-        <w:t>WCAG 2.1:</w:t>
-      </w:r>
-      <w:r>
-        <w:rPr>
-          <w:color w:val="000000" w:themeColor="text1"/>
-          <w:sz w:val="20"/>
-          <w:szCs w:val="20"/>
-          <w:highlight w:val="yellow"/>
-        </w:rPr>
-        <w:t xml:space="preserve"> Maintaining accessibility standards for all users.</w:t>
-      </w:r>
-    </w:p>
-    <w:p>
-      <w:pPr>
-        <w:numPr>
-          <w:ilvl w:val="0"/>
-          <w:numId w:val="20"/>
-        </w:numPr>
-        <w:bidi w:val="0"/>
-        <w:rPr>
-          <w:color w:val="000000" w:themeColor="text1"/>
-          <w:sz w:val="20"/>
-          <w:szCs w:val="20"/>
-          <w:highlight w:val="yellow"/>
-        </w:rPr>
-      </w:pPr>
-      <w:r>
-        <w:rPr>
-          <w:b/>
-          <w:bCs/>
-          <w:color w:val="000000" w:themeColor="text1"/>
-          <w:sz w:val="20"/>
-          <w:szCs w:val="20"/>
-          <w:highlight w:val="yellow"/>
-        </w:rPr>
-        <w:t>JSON API Standards:</w:t>
-      </w:r>
-      <w:r>
-        <w:rPr>
-          <w:color w:val="000000" w:themeColor="text1"/>
-          <w:sz w:val="20"/>
-          <w:szCs w:val="20"/>
-          <w:highlight w:val="yellow"/>
-        </w:rPr>
-        <w:t xml:space="preserve"> For efficient data exchange between Flutter and the backend.</w:t>
-      </w:r>
-    </w:p>
-    <w:p>
-      <w:pPr>
-        <w:bidi w:val="0"/>
-        <w:rPr>
-          <w:color w:val="000000" w:themeColor="text1"/>
-          <w:sz w:val="20"/>
-          <w:szCs w:val="20"/>
-          <w:highlight w:val="yellow"/>
-        </w:rPr>
-      </w:pPr>
-    </w:p>
-    <w:p>
-      <w:pPr>
-        <w:bidi w:val="0"/>
-        <w:rPr>
-          <w:color w:val="000000" w:themeColor="text1"/>
-          <w:sz w:val="20"/>
-          <w:szCs w:val="20"/>
-          <w:highlight w:val="yellow"/>
-        </w:rPr>
-      </w:pPr>
-    </w:p>
-    <w:p>
-      <w:pPr>
-        <w:pStyle w:val="Heading3"/>
-        <w:bidi w:val="0"/>
-        <w:rPr>
-          <w:color w:val="000000" w:themeColor="text1"/>
-        </w:rPr>
-      </w:pPr>
-      <w:r>
-        <w:rPr>
-          <w:color w:val="000000" w:themeColor="text1"/>
-        </w:rPr>
-        <w:lastRenderedPageBreak/>
         <w:t>10</w:t>
       </w:r>
       <w:r>
@@ -10685,16 +9429,8 @@
                               <w:rPr>
                                 <w:rFonts w:asciiTheme="majorBidi" w:hAnsiTheme="majorBidi" w:cstheme="majorBidi"/>
                               </w:rPr>
-                              <w:t>Figure 2 :</w:t>
+                              <w:t>Figure 2 :userFile</w:t>
                             </w:r>
-                            <w:proofErr w:type="spellStart"/>
-                            <w:r>
-                              <w:rPr>
-                                <w:rFonts w:asciiTheme="majorBidi" w:hAnsiTheme="majorBidi" w:cstheme="majorBidi"/>
-                              </w:rPr>
-                              <w:t>userFile</w:t>
-                            </w:r>
-                            <w:proofErr w:type="spellEnd"/>
                           </w:p>
                         </w:txbxContent>
                       </wps:txbx>
@@ -10772,16 +9508,8 @@
                         <w:rPr>
                           <w:rFonts w:asciiTheme="majorBidi" w:hAnsiTheme="majorBidi" w:cstheme="majorBidi"/>
                         </w:rPr>
-                        <w:t>Figure 2 :</w:t>
+                        <w:t>Figure 2 :userFile</w:t>
                       </w:r>
-                      <w:proofErr w:type="spellStart"/>
-                      <w:r>
-                        <w:rPr>
-                          <w:rFonts w:asciiTheme="majorBidi" w:hAnsiTheme="majorBidi" w:cstheme="majorBidi"/>
-                        </w:rPr>
-                        <w:t>userFile</w:t>
-                      </w:r>
-                      <w:proofErr w:type="spellEnd"/>
                     </w:p>
                   </w:txbxContent>
                 </v:textbox>
@@ -11765,36 +10493,27 @@
           <w:sz w:val="20"/>
           <w:szCs w:val="20"/>
         </w:rPr>
-        <w:t xml:space="preserve">for accessing all the tools(add file, </w:t>
-      </w:r>
-      <w:proofErr w:type="spellStart"/>
-      <w:r>
-        <w:rPr>
-          <w:color w:val="000000" w:themeColor="text1"/>
-          <w:sz w:val="20"/>
-          <w:szCs w:val="20"/>
-        </w:rPr>
-        <w:t>summary,translation,notes,todolist</w:t>
-      </w:r>
-      <w:proofErr w:type="spellEnd"/>
-      <w:r>
-        <w:rPr>
-          <w:color w:val="000000" w:themeColor="text1"/>
-          <w:sz w:val="20"/>
-          <w:szCs w:val="20"/>
-        </w:rPr>
-        <w:t>)</w:t>
+        <w:t>for accessing all the tools(add file, summary,translation,notes,todolist)</w:t>
       </w:r>
     </w:p>
     <w:p>
       <w:pPr>
         <w:pStyle w:val="Heading3"/>
         <w:bidi w:val="0"/>
-      </w:pPr>
-      <w:r>
+        <w:rPr>
+          <w:highlight w:val="yellow"/>
+        </w:rPr>
+      </w:pPr>
+      <w:r>
+        <w:rPr>
+          <w:highlight w:val="yellow"/>
+        </w:rPr>
         <w:t>11</w:t>
       </w:r>
       <w:r>
+        <w:rPr>
+          <w:highlight w:val="yellow"/>
+        </w:rPr>
         <w:t>.3 Applicable Codes and Standards Used in the Design</w:t>
       </w:r>
     </w:p>
@@ -11805,13 +10524,15 @@
           <w:color w:val="000000" w:themeColor="text1"/>
           <w:sz w:val="20"/>
           <w:szCs w:val="20"/>
-        </w:rPr>
-      </w:pPr>
-      <w:r>
-        <w:rPr>
-          <w:color w:val="000000" w:themeColor="text1"/>
-          <w:sz w:val="20"/>
-          <w:szCs w:val="20"/>
+          <w:highlight w:val="yellow"/>
+        </w:rPr>
+      </w:pPr>
+      <w:r>
+        <w:rPr>
+          <w:color w:val="000000" w:themeColor="text1"/>
+          <w:sz w:val="20"/>
+          <w:szCs w:val="20"/>
+          <w:highlight w:val="yellow"/>
         </w:rPr>
         <w:t>The app adheres to the following standards and best practices:</w:t>
       </w:r>
@@ -11827,6 +10548,7 @@
           <w:color w:val="000000" w:themeColor="text1"/>
           <w:sz w:val="20"/>
           <w:szCs w:val="20"/>
+          <w:highlight w:val="yellow"/>
         </w:rPr>
       </w:pPr>
       <w:r>
@@ -11836,6 +10558,7 @@
           <w:color w:val="000000" w:themeColor="text1"/>
           <w:sz w:val="20"/>
           <w:szCs w:val="20"/>
+          <w:highlight w:val="yellow"/>
         </w:rPr>
         <w:t>ISO/IEC 25010:</w:t>
       </w:r>
@@ -11844,6 +10567,7 @@
           <w:color w:val="000000" w:themeColor="text1"/>
           <w:sz w:val="20"/>
           <w:szCs w:val="20"/>
+          <w:highlight w:val="yellow"/>
         </w:rPr>
         <w:t xml:space="preserve"> Ensuring software quality and maintainability.</w:t>
       </w:r>
@@ -11859,6 +10583,7 @@
           <w:color w:val="000000" w:themeColor="text1"/>
           <w:sz w:val="20"/>
           <w:szCs w:val="20"/>
+          <w:highlight w:val="yellow"/>
         </w:rPr>
       </w:pPr>
       <w:r>
@@ -11868,6 +10593,7 @@
           <w:color w:val="000000" w:themeColor="text1"/>
           <w:sz w:val="20"/>
           <w:szCs w:val="20"/>
+          <w:highlight w:val="yellow"/>
         </w:rPr>
         <w:t>IEEE 830:</w:t>
       </w:r>
@@ -11876,6 +10602,7 @@
           <w:color w:val="000000" w:themeColor="text1"/>
           <w:sz w:val="20"/>
           <w:szCs w:val="20"/>
+          <w:highlight w:val="yellow"/>
         </w:rPr>
         <w:t xml:space="preserve"> Standard for software requirements specifications.</w:t>
       </w:r>
@@ -11891,6 +10618,7 @@
           <w:color w:val="000000" w:themeColor="text1"/>
           <w:sz w:val="20"/>
           <w:szCs w:val="20"/>
+          <w:highlight w:val="yellow"/>
         </w:rPr>
       </w:pPr>
       <w:r>
@@ -11900,6 +10628,7 @@
           <w:color w:val="000000" w:themeColor="text1"/>
           <w:sz w:val="20"/>
           <w:szCs w:val="20"/>
+          <w:highlight w:val="yellow"/>
         </w:rPr>
         <w:t>ISO 27001:</w:t>
       </w:r>
@@ -11908,6 +10637,7 @@
           <w:color w:val="000000" w:themeColor="text1"/>
           <w:sz w:val="20"/>
           <w:szCs w:val="20"/>
+          <w:highlight w:val="yellow"/>
         </w:rPr>
         <w:t xml:space="preserve"> Implementing information security best practices.</w:t>
       </w:r>
@@ -11923,6 +10653,7 @@
           <w:color w:val="000000" w:themeColor="text1"/>
           <w:sz w:val="20"/>
           <w:szCs w:val="20"/>
+          <w:highlight w:val="yellow"/>
         </w:rPr>
       </w:pPr>
       <w:r>
@@ -11932,38 +10663,7 @@
           <w:color w:val="000000" w:themeColor="text1"/>
           <w:sz w:val="20"/>
           <w:szCs w:val="20"/>
-        </w:rPr>
-        <w:t>OAuth 2.0:</w:t>
-      </w:r>
-      <w:r>
-        <w:rPr>
-          <w:color w:val="000000" w:themeColor="text1"/>
-          <w:sz w:val="20"/>
-          <w:szCs w:val="20"/>
-        </w:rPr>
-        <w:t xml:space="preserve"> For secure authentication and authorization.</w:t>
-      </w:r>
-    </w:p>
-    <w:p>
-      <w:pPr>
-        <w:numPr>
-          <w:ilvl w:val="0"/>
-          <w:numId w:val="26"/>
-        </w:numPr>
-        <w:bidi w:val="0"/>
-        <w:rPr>
-          <w:color w:val="000000" w:themeColor="text1"/>
-          <w:sz w:val="20"/>
-          <w:szCs w:val="20"/>
-        </w:rPr>
-      </w:pPr>
-      <w:r>
-        <w:rPr>
-          <w:b/>
-          <w:bCs/>
-          <w:color w:val="000000" w:themeColor="text1"/>
-          <w:sz w:val="20"/>
-          <w:szCs w:val="20"/>
+          <w:highlight w:val="yellow"/>
         </w:rPr>
         <w:t>REST API Standards:</w:t>
       </w:r>
@@ -11972,6 +10672,7 @@
           <w:color w:val="000000" w:themeColor="text1"/>
           <w:sz w:val="20"/>
           <w:szCs w:val="20"/>
+          <w:highlight w:val="yellow"/>
         </w:rPr>
         <w:t xml:space="preserve"> Ensuring seamless communication between the backend and external services.</w:t>
       </w:r>
@@ -12753,23 +11454,27 @@
         <w:bidi w:val="0"/>
         <w:rPr>
           <w:color w:val="000000" w:themeColor="text1"/>
-        </w:rPr>
-      </w:pPr>
-      <w:r>
-        <w:rPr>
-          <w:color w:val="000000" w:themeColor="text1"/>
+          <w:highlight w:val="yellow"/>
+        </w:rPr>
+      </w:pPr>
+      <w:r>
+        <w:rPr>
+          <w:color w:val="000000" w:themeColor="text1"/>
+          <w:highlight w:val="yellow"/>
         </w:rPr>
         <w:t>1</w:t>
       </w:r>
       <w:r>
         <w:rPr>
           <w:color w:val="000000" w:themeColor="text1"/>
+          <w:highlight w:val="yellow"/>
         </w:rPr>
         <w:t>3</w:t>
       </w:r>
       <w:r>
         <w:rPr>
           <w:color w:val="000000" w:themeColor="text1"/>
+          <w:highlight w:val="yellow"/>
         </w:rPr>
         <w:t>.2 Summary of Constraints and Codes Met by the Design</w:t>
       </w:r>
@@ -12781,13 +11486,15 @@
           <w:color w:val="000000" w:themeColor="text1"/>
           <w:sz w:val="20"/>
           <w:szCs w:val="20"/>
-        </w:rPr>
-      </w:pPr>
-      <w:r>
-        <w:rPr>
-          <w:color w:val="000000" w:themeColor="text1"/>
-          <w:sz w:val="20"/>
-          <w:szCs w:val="20"/>
+          <w:highlight w:val="yellow"/>
+        </w:rPr>
+      </w:pPr>
+      <w:r>
+        <w:rPr>
+          <w:color w:val="000000" w:themeColor="text1"/>
+          <w:sz w:val="20"/>
+          <w:szCs w:val="20"/>
+          <w:highlight w:val="yellow"/>
         </w:rPr>
         <w:t>The design adhered to multiple constraints and standards to ensure quality, security, and usability.</w:t>
       </w:r>
@@ -12801,6 +11508,7 @@
           <w:color w:val="000000" w:themeColor="text1"/>
           <w:sz w:val="20"/>
           <w:szCs w:val="20"/>
+          <w:highlight w:val="yellow"/>
         </w:rPr>
       </w:pPr>
       <w:r>
@@ -12810,6 +11518,7 @@
           <w:color w:val="000000" w:themeColor="text1"/>
           <w:sz w:val="20"/>
           <w:szCs w:val="20"/>
+          <w:highlight w:val="yellow"/>
         </w:rPr>
         <w:t>Constraints Met:</w:t>
       </w:r>
@@ -12825,6 +11534,7 @@
           <w:color w:val="000000" w:themeColor="text1"/>
           <w:sz w:val="20"/>
           <w:szCs w:val="20"/>
+          <w:highlight w:val="yellow"/>
         </w:rPr>
       </w:pPr>
       <w:r>
@@ -12834,6 +11544,7 @@
           <w:color w:val="000000" w:themeColor="text1"/>
           <w:sz w:val="20"/>
           <w:szCs w:val="20"/>
+          <w:highlight w:val="yellow"/>
         </w:rPr>
         <w:t>Performance:</w:t>
       </w:r>
@@ -12842,6 +11553,7 @@
           <w:color w:val="000000" w:themeColor="text1"/>
           <w:sz w:val="20"/>
           <w:szCs w:val="20"/>
+          <w:highlight w:val="yellow"/>
         </w:rPr>
         <w:t xml:space="preserve"> </w:t>
       </w:r>
@@ -12850,6 +11562,7 @@
           <w:color w:val="000000" w:themeColor="text1"/>
           <w:sz w:val="20"/>
           <w:szCs w:val="20"/>
+          <w:highlight w:val="yellow"/>
         </w:rPr>
         <w:t>Capture</w:t>
       </w:r>
@@ -12858,6 +11571,7 @@
           <w:color w:val="000000" w:themeColor="text1"/>
           <w:sz w:val="20"/>
           <w:szCs w:val="20"/>
+          <w:highlight w:val="yellow"/>
         </w:rPr>
         <w:t xml:space="preserve"> low-latency AI responses and smooth PDF rendering.</w:t>
       </w:r>
@@ -12873,6 +11587,7 @@
           <w:color w:val="000000" w:themeColor="text1"/>
           <w:sz w:val="20"/>
           <w:szCs w:val="20"/>
+          <w:highlight w:val="yellow"/>
         </w:rPr>
       </w:pPr>
       <w:r>
@@ -12882,6 +11597,7 @@
           <w:color w:val="000000" w:themeColor="text1"/>
           <w:sz w:val="20"/>
           <w:szCs w:val="20"/>
+          <w:highlight w:val="yellow"/>
         </w:rPr>
         <w:t>Security:</w:t>
       </w:r>
@@ -12890,6 +11606,7 @@
           <w:color w:val="000000" w:themeColor="text1"/>
           <w:sz w:val="20"/>
           <w:szCs w:val="20"/>
+          <w:highlight w:val="yellow"/>
         </w:rPr>
         <w:t xml:space="preserve"> Firebase Authentication </w:t>
       </w:r>
@@ -12898,6 +11615,7 @@
           <w:color w:val="000000" w:themeColor="text1"/>
           <w:sz w:val="20"/>
           <w:szCs w:val="20"/>
+          <w:highlight w:val="yellow"/>
         </w:rPr>
         <w:t>guarantees</w:t>
       </w:r>
@@ -12906,6 +11624,7 @@
           <w:color w:val="000000" w:themeColor="text1"/>
           <w:sz w:val="20"/>
           <w:szCs w:val="20"/>
+          <w:highlight w:val="yellow"/>
         </w:rPr>
         <w:t xml:space="preserve"> user data security.</w:t>
       </w:r>
@@ -12921,6 +11640,7 @@
           <w:color w:val="000000" w:themeColor="text1"/>
           <w:sz w:val="20"/>
           <w:szCs w:val="20"/>
+          <w:highlight w:val="yellow"/>
         </w:rPr>
       </w:pPr>
       <w:r>
@@ -12930,6 +11650,7 @@
           <w:color w:val="000000" w:themeColor="text1"/>
           <w:sz w:val="20"/>
           <w:szCs w:val="20"/>
+          <w:highlight w:val="yellow"/>
         </w:rPr>
         <w:t>Storage Management:</w:t>
       </w:r>
@@ -12938,6 +11659,7 @@
           <w:color w:val="000000" w:themeColor="text1"/>
           <w:sz w:val="20"/>
           <w:szCs w:val="20"/>
+          <w:highlight w:val="yellow"/>
         </w:rPr>
         <w:t xml:space="preserve"> </w:t>
       </w:r>
@@ -12946,6 +11668,7 @@
           <w:color w:val="000000" w:themeColor="text1"/>
           <w:sz w:val="20"/>
           <w:szCs w:val="20"/>
+          <w:highlight w:val="yellow"/>
         </w:rPr>
         <w:t>Utilized</w:t>
       </w:r>
@@ -12954,6 +11677,7 @@
           <w:color w:val="000000" w:themeColor="text1"/>
           <w:sz w:val="20"/>
           <w:szCs w:val="20"/>
+          <w:highlight w:val="yellow"/>
         </w:rPr>
         <w:t xml:space="preserve"> efficient storage and management of user data using Firebase Firestore.</w:t>
       </w:r>
@@ -12969,6 +11693,7 @@
           <w:color w:val="000000" w:themeColor="text1"/>
           <w:sz w:val="20"/>
           <w:szCs w:val="20"/>
+          <w:highlight w:val="yellow"/>
         </w:rPr>
       </w:pPr>
       <w:r>
@@ -12978,6 +11703,7 @@
           <w:color w:val="000000" w:themeColor="text1"/>
           <w:sz w:val="20"/>
           <w:szCs w:val="20"/>
+          <w:highlight w:val="yellow"/>
         </w:rPr>
         <w:t>Network Dependency:</w:t>
       </w:r>
@@ -12986,6 +11712,7 @@
           <w:color w:val="000000" w:themeColor="text1"/>
           <w:sz w:val="20"/>
           <w:szCs w:val="20"/>
+          <w:highlight w:val="yellow"/>
         </w:rPr>
         <w:t xml:space="preserve"> API requests were optimized to </w:t>
       </w:r>
@@ -12994,6 +11721,7 @@
           <w:color w:val="000000" w:themeColor="text1"/>
           <w:sz w:val="20"/>
           <w:szCs w:val="20"/>
+          <w:highlight w:val="yellow"/>
         </w:rPr>
         <w:t>decrease</w:t>
       </w:r>
@@ -13002,6 +11730,7 @@
           <w:color w:val="000000" w:themeColor="text1"/>
           <w:sz w:val="20"/>
           <w:szCs w:val="20"/>
+          <w:highlight w:val="yellow"/>
         </w:rPr>
         <w:t xml:space="preserve"> network load and improve response time.</w:t>
       </w:r>
@@ -13015,6 +11744,7 @@
           <w:color w:val="000000" w:themeColor="text1"/>
           <w:sz w:val="20"/>
           <w:szCs w:val="20"/>
+          <w:highlight w:val="yellow"/>
         </w:rPr>
       </w:pPr>
       <w:r>
@@ -13024,6 +11754,7 @@
           <w:color w:val="000000" w:themeColor="text1"/>
           <w:sz w:val="20"/>
           <w:szCs w:val="20"/>
+          <w:highlight w:val="yellow"/>
         </w:rPr>
         <w:t>Codes and Standards Met:</w:t>
       </w:r>
@@ -13039,6 +11770,7 @@
           <w:color w:val="000000" w:themeColor="text1"/>
           <w:sz w:val="20"/>
           <w:szCs w:val="20"/>
+          <w:highlight w:val="yellow"/>
         </w:rPr>
       </w:pPr>
       <w:r>
@@ -13048,6 +11780,7 @@
           <w:color w:val="000000" w:themeColor="text1"/>
           <w:sz w:val="20"/>
           <w:szCs w:val="20"/>
+          <w:highlight w:val="yellow"/>
         </w:rPr>
         <w:t>ISO/IEC 25010:</w:t>
       </w:r>
@@ -13056,6 +11789,7 @@
           <w:color w:val="000000" w:themeColor="text1"/>
           <w:sz w:val="20"/>
           <w:szCs w:val="20"/>
+          <w:highlight w:val="yellow"/>
         </w:rPr>
         <w:t xml:space="preserve"> Ensured software quality, usability, and maintainability.</w:t>
       </w:r>
@@ -13071,6 +11805,7 @@
           <w:color w:val="000000" w:themeColor="text1"/>
           <w:sz w:val="20"/>
           <w:szCs w:val="20"/>
+          <w:highlight w:val="yellow"/>
         </w:rPr>
       </w:pPr>
       <w:r>
@@ -13080,6 +11815,7 @@
           <w:color w:val="000000" w:themeColor="text1"/>
           <w:sz w:val="20"/>
           <w:szCs w:val="20"/>
+          <w:highlight w:val="yellow"/>
         </w:rPr>
         <w:t>IEEE 830:</w:t>
       </w:r>
@@ -13088,6 +11824,7 @@
           <w:color w:val="000000" w:themeColor="text1"/>
           <w:sz w:val="20"/>
           <w:szCs w:val="20"/>
+          <w:highlight w:val="yellow"/>
         </w:rPr>
         <w:t xml:space="preserve"> Followed requirements documentation standards.</w:t>
       </w:r>
@@ -13103,6 +11840,7 @@
           <w:color w:val="000000" w:themeColor="text1"/>
           <w:sz w:val="20"/>
           <w:szCs w:val="20"/>
+          <w:highlight w:val="yellow"/>
         </w:rPr>
       </w:pPr>
       <w:r>
@@ -13112,6 +11850,7 @@
           <w:color w:val="000000" w:themeColor="text1"/>
           <w:sz w:val="20"/>
           <w:szCs w:val="20"/>
+          <w:highlight w:val="yellow"/>
         </w:rPr>
         <w:t>ISO 27001:</w:t>
       </w:r>
@@ -13120,6 +11859,7 @@
           <w:color w:val="000000" w:themeColor="text1"/>
           <w:sz w:val="20"/>
           <w:szCs w:val="20"/>
+          <w:highlight w:val="yellow"/>
         </w:rPr>
         <w:t xml:space="preserve"> Applied security best practices to protect user data.</w:t>
       </w:r>
@@ -13135,6 +11875,7 @@
           <w:color w:val="000000" w:themeColor="text1"/>
           <w:sz w:val="20"/>
           <w:szCs w:val="20"/>
+          <w:highlight w:val="yellow"/>
         </w:rPr>
       </w:pPr>
       <w:r>
@@ -13144,38 +11885,7 @@
           <w:color w:val="000000" w:themeColor="text1"/>
           <w:sz w:val="20"/>
           <w:szCs w:val="20"/>
-        </w:rPr>
-        <w:t>OAuth 2.0:</w:t>
-      </w:r>
-      <w:r>
-        <w:rPr>
-          <w:color w:val="000000" w:themeColor="text1"/>
-          <w:sz w:val="20"/>
-          <w:szCs w:val="20"/>
-        </w:rPr>
-        <w:t xml:space="preserve"> Used for secure authentication and authorization.</w:t>
-      </w:r>
-    </w:p>
-    <w:p>
-      <w:pPr>
-        <w:numPr>
-          <w:ilvl w:val="0"/>
-          <w:numId w:val="34"/>
-        </w:numPr>
-        <w:bidi w:val="0"/>
-        <w:rPr>
-          <w:color w:val="000000" w:themeColor="text1"/>
-          <w:sz w:val="20"/>
-          <w:szCs w:val="20"/>
-        </w:rPr>
-      </w:pPr>
-      <w:r>
-        <w:rPr>
-          <w:b/>
-          <w:bCs/>
-          <w:color w:val="000000" w:themeColor="text1"/>
-          <w:sz w:val="20"/>
-          <w:szCs w:val="20"/>
+          <w:highlight w:val="yellow"/>
         </w:rPr>
         <w:t>REST API Standards:</w:t>
       </w:r>
@@ -13184,6 +11894,7 @@
           <w:color w:val="000000" w:themeColor="text1"/>
           <w:sz w:val="20"/>
           <w:szCs w:val="20"/>
+          <w:highlight w:val="yellow"/>
         </w:rPr>
         <w:t xml:space="preserve"> Ensured consistent communication between the backend and APIs.</w:t>
       </w:r>
@@ -13215,6 +11926,7 @@
         <w:rPr>
           <w:color w:val="000000" w:themeColor="text1"/>
         </w:rPr>
+        <w:lastRenderedPageBreak/>
         <w:t>1</w:t>
       </w:r>
       <w:r>
@@ -13478,6 +12190,7 @@
           <w:sz w:val="20"/>
           <w:szCs w:val="20"/>
         </w:rPr>
+        <w:lastRenderedPageBreak/>
         <w:t xml:space="preserve"> </w:t>
       </w:r>
       <w:r>
@@ -14902,7 +13615,6 @@
           <w:sz w:val="20"/>
           <w:szCs w:val="20"/>
         </w:rPr>
-        <w:lastRenderedPageBreak/>
         <w:t xml:space="preserve">  - Google Gemini API Key (for AI-powered features)  </w:t>
       </w:r>
     </w:p>
@@ -14925,6 +13637,7 @@
           <w:sz w:val="20"/>
           <w:szCs w:val="20"/>
         </w:rPr>
+        <w:lastRenderedPageBreak/>
         <w:t xml:space="preserve">          </w:t>
       </w:r>
       <w:r>
@@ -24878,6 +23591,7 @@
   <w:style w:type="character" w:default="1" w:styleId="DefaultParagraphFont">
     <w:name w:val="Default Paragraph Font"/>
     <w:uiPriority w:val="1"/>
+    <w:semiHidden/>
     <w:unhideWhenUsed/>
   </w:style>
   <w:style w:type="table" w:default="1" w:styleId="TableNormal">

</xml_diff>